<commit_message>
definicija - mora mnogo bolje plus ćelava latinica = 1 mpp fajl prazan 0 plan realizacije dobar 2
</commit_message>
<xml_diff>
--- a/DEFINICIJA_PROJEKTA.docx
+++ b/DEFINICIJA_PROJEKTA.docx
@@ -1,6 +1,6 @@
 
 <file path=word/document.xml><?xml version="1.0" encoding="utf-8"?>
-<w:document xmlns:wpc="http://schemas.microsoft.com/office/word/2010/wordprocessingCanvas" xmlns:mc="http://schemas.openxmlformats.org/markup-compatibility/2006" xmlns:o="urn:schemas-microsoft-com:office:office" xmlns:r="http://schemas.openxmlformats.org/officeDocument/2006/relationships" xmlns:m="http://schemas.openxmlformats.org/officeDocument/2006/math" xmlns:v="urn:schemas-microsoft-com:vml" xmlns:wp14="http://schemas.microsoft.com/office/word/2010/wordprocessingDrawing" xmlns:wp="http://schemas.openxmlformats.org/drawingml/2006/wordprocessingDrawing" xmlns:w10="urn:schemas-microsoft-com:office:word" xmlns:w="http://schemas.openxmlformats.org/wordprocessingml/2006/main" xmlns:w14="http://schemas.microsoft.com/office/word/2010/wordml" xmlns:wpg="http://schemas.microsoft.com/office/word/2010/wordprocessingGroup" xmlns:wpi="http://schemas.microsoft.com/office/word/2010/wordprocessingInk" xmlns:wne="http://schemas.microsoft.com/office/word/2006/wordml" xmlns:wps="http://schemas.microsoft.com/office/word/2010/wordprocessingShape" mc:Ignorable="w14 wp14">
+<w:document xmlns:wpc="http://schemas.microsoft.com/office/word/2010/wordprocessingCanvas" xmlns:cx="http://schemas.microsoft.com/office/drawing/2014/chartex" xmlns:cx1="http://schemas.microsoft.com/office/drawing/2015/9/8/chartex" xmlns:cx2="http://schemas.microsoft.com/office/drawing/2015/10/21/chartex" xmlns:cx3="http://schemas.microsoft.com/office/drawing/2016/5/9/chartex" xmlns:cx4="http://schemas.microsoft.com/office/drawing/2016/5/10/chartex" xmlns:cx5="http://schemas.microsoft.com/office/drawing/2016/5/11/chartex" xmlns:cx6="http://schemas.microsoft.com/office/drawing/2016/5/12/chartex" xmlns:cx7="http://schemas.microsoft.com/office/drawing/2016/5/13/chartex" xmlns:cx8="http://schemas.microsoft.com/office/drawing/2016/5/14/chartex" xmlns:mc="http://schemas.openxmlformats.org/markup-compatibility/2006" xmlns:aink="http://schemas.microsoft.com/office/drawing/2016/ink" xmlns:am3d="http://schemas.microsoft.com/office/drawing/2017/model3d" xmlns:o="urn:schemas-microsoft-com:office:office" xmlns:r="http://schemas.openxmlformats.org/officeDocument/2006/relationships" xmlns:m="http://schemas.openxmlformats.org/officeDocument/2006/math" xmlns:v="urn:schemas-microsoft-com:vml" xmlns:wp14="http://schemas.microsoft.com/office/word/2010/wordprocessingDrawing" xmlns:wp="http://schemas.openxmlformats.org/drawingml/2006/wordprocessingDrawing" xmlns:w10="urn:schemas-microsoft-com:office:word" xmlns:w="http://schemas.openxmlformats.org/wordprocessingml/2006/main" xmlns:w14="http://schemas.microsoft.com/office/word/2010/wordml" xmlns:w15="http://schemas.microsoft.com/office/word/2012/wordml" xmlns:w16cid="http://schemas.microsoft.com/office/word/2016/wordml/cid" xmlns:w16se="http://schemas.microsoft.com/office/word/2015/wordml/symex" xmlns:wpg="http://schemas.microsoft.com/office/word/2010/wordprocessingGroup" xmlns:wpi="http://schemas.microsoft.com/office/word/2010/wordprocessingInk" xmlns:wne="http://schemas.microsoft.com/office/word/2006/wordml" xmlns:wps="http://schemas.microsoft.com/office/word/2010/wordprocessingShape" mc:Ignorable="w14 w15 w16se w16cid wp14">
   <w:body>
     <w:p>
       <w:pPr>
@@ -18,7 +18,17 @@
           <w:sz w:val="36"/>
           <w:lang w:val="sr-Latn-RS"/>
         </w:rPr>
-        <w:t>DRZAVNI UNIVERZITET U NOVOM PAZARU</w:t>
+        <w:t>DRZA</w:t>
+      </w:r>
+      <w:bookmarkStart w:id="0" w:name="_GoBack"/>
+      <w:bookmarkEnd w:id="0"/>
+      <w:r>
+        <w:rPr>
+          <w:b/>
+          <w:sz w:val="36"/>
+          <w:lang w:val="sr-Latn-RS"/>
+        </w:rPr>
+        <w:t>VNI UNIVERZITET U NOVOM PAZARU</w:t>
       </w:r>
     </w:p>
     <w:p>
@@ -137,7 +147,7 @@
                     <pic:cNvPicPr/>
                   </pic:nvPicPr>
                   <pic:blipFill>
-                    <a:blip r:embed="rId10">
+                    <a:blip r:embed="rId9">
                       <a:extLst>
                         <a:ext uri="{28A0092B-C50C-407E-A947-70E740481C1C}">
                           <a14:useLocalDpi xmlns:a14="http://schemas.microsoft.com/office/drawing/2010/main" val="0"/>
@@ -382,54 +392,54 @@
           <w:lang w:val="sr-Latn-RS"/>
         </w:rPr>
       </w:pPr>
-      <w:bookmarkStart w:id="0" w:name="_Toc529198231"/>
+      <w:bookmarkStart w:id="1" w:name="_Toc529198231"/>
       <w:r>
         <w:rPr>
           <w:lang w:val="sr-Latn-RS"/>
         </w:rPr>
         <w:lastRenderedPageBreak/>
         <w:t>Predlog projekta</w:t>
-      </w:r>
-      <w:bookmarkEnd w:id="0"/>
-    </w:p>
-    <w:p>
-      <w:pPr>
-        <w:rPr>
-          <w:lang w:val="sr-Latn-RS"/>
-        </w:rPr>
-      </w:pPr>
-      <w:r>
-        <w:rPr>
-          <w:lang w:val="sr-Latn-RS"/>
-        </w:rPr>
-        <w:t xml:space="preserve">Praćenje prisustva zaposlenih je desktop </w:t>
-      </w:r>
-      <w:r>
-        <w:rPr>
-          <w:lang w:val="sr-Latn-RS"/>
-        </w:rPr>
-        <w:t>aplikacija koja će da prikazuje vlasniku i radnicima broj sati koji su odradili i koliko još treba da odrade tokom nedelje ili meseca. Aplkacija neće računati vreme provedeno na pauzi već samo ono koje su odradili.</w:t>
-      </w:r>
-    </w:p>
-    <w:p>
-      <w:pPr>
-        <w:pStyle w:val="Heading2"/>
-        <w:rPr>
-          <w:lang w:val="sr-Latn-RS"/>
-        </w:rPr>
-      </w:pPr>
-      <w:bookmarkStart w:id="1" w:name="_Toc529198232"/>
-      <w:r>
-        <w:rPr>
-          <w:lang w:val="sr-Latn-RS"/>
-        </w:rPr>
-        <w:t>Projektni zadatak</w:t>
       </w:r>
       <w:bookmarkEnd w:id="1"/>
     </w:p>
     <w:p>
       <w:pPr>
         <w:rPr>
+          <w:lang w:val="sr-Latn-RS"/>
+        </w:rPr>
+      </w:pPr>
+      <w:r>
+        <w:rPr>
+          <w:lang w:val="sr-Latn-RS"/>
+        </w:rPr>
+        <w:t xml:space="preserve">Praćenje prisustva zaposlenih je desktop </w:t>
+      </w:r>
+      <w:r>
+        <w:rPr>
+          <w:lang w:val="sr-Latn-RS"/>
+        </w:rPr>
+        <w:t>aplikacija koja će da prikazuje vlasniku i radnicima broj sati koji su odradili i koliko još treba da odrade tokom nedelje ili meseca. Aplkacija neće računati vreme provedeno na pauzi već samo ono koje su odradili.</w:t>
+      </w:r>
+    </w:p>
+    <w:p>
+      <w:pPr>
+        <w:pStyle w:val="Heading2"/>
+        <w:rPr>
+          <w:lang w:val="sr-Latn-RS"/>
+        </w:rPr>
+      </w:pPr>
+      <w:bookmarkStart w:id="2" w:name="_Toc529198232"/>
+      <w:r>
+        <w:rPr>
+          <w:lang w:val="sr-Latn-RS"/>
+        </w:rPr>
+        <w:t>Projektni zadatak</w:t>
+      </w:r>
+      <w:bookmarkEnd w:id="2"/>
+    </w:p>
+    <w:p>
+      <w:pPr>
+        <w:rPr>
           <w:rFonts w:cs="Times New Roman"/>
           <w:lang w:val="sr-Latn-RS"/>
         </w:rPr>
@@ -440,7 +450,31 @@
           <w:shd w:val="clear" w:color="auto" w:fill="FFFFFF"/>
           <w:lang w:val="sr-Latn-RS"/>
         </w:rPr>
-        <w:t>Redovna evidencija radnog vremena u realnom vremenu omogućava transparentnost i jednak tretman zaposlenih. Uz neposredan pristup podacima omogućeno vam je da pratite pojedinačni doprinos zaposlenih ciljevima vaše organizacije. PPZ  je efikasno rešenje za evidenciju radnog vremena. Omogućava vam određivanje različitih rasporeda i pravila za kontrolu radnog vremena, prikazivanje utrošenog vremena i troškova projekata. Precizno izračunavanje podataka u realnom vremenu može da se koristi i za precizno analiziranje efikasnosti korišćenja radnog vremena. Podaci mogu da se prenesu i na druge sisteme za obračun plata i kadrovskih evidencija.</w:t>
+        <w:t xml:space="preserve">Redovna evidencija radnog vremena u realnom vremenu omogućava transparentnost i jednak tretman zaposlenih. Uz neposredan pristup podacima omogućeno vam je da pratite pojedinačni doprinos zaposlenih ciljevima vaše organizacije. PPZ  je efikasno rešenje za evidenciju radnog vremena. Omogućava vam određivanje različitih rasporeda i pravila za kontrolu radnog vremena, prikazivanje utrošenog vremena i </w:t>
+      </w:r>
+      <w:commentRangeStart w:id="3"/>
+      <w:r>
+        <w:rPr>
+          <w:rFonts w:cs="Times New Roman"/>
+          <w:shd w:val="clear" w:color="auto" w:fill="FFFFFF"/>
+          <w:lang w:val="sr-Latn-RS"/>
+        </w:rPr>
+        <w:t>troškova projekata</w:t>
+      </w:r>
+      <w:commentRangeEnd w:id="3"/>
+      <w:r>
+        <w:rPr>
+          <w:rStyle w:val="CommentReference"/>
+        </w:rPr>
+        <w:commentReference w:id="3"/>
+      </w:r>
+      <w:r>
+        <w:rPr>
+          <w:rFonts w:cs="Times New Roman"/>
+          <w:shd w:val="clear" w:color="auto" w:fill="FFFFFF"/>
+          <w:lang w:val="sr-Latn-RS"/>
+        </w:rPr>
+        <w:t>. Precizno izračunavanje podataka u realnom vremenu može da se koristi i za precizno analiziranje efikasnosti korišćenja radnog vremena. Podaci mogu da se prenesu i na druge sisteme za obračun plata i kadrovskih evidencija.</w:t>
       </w:r>
     </w:p>
     <w:p>
@@ -450,14 +484,14 @@
           <w:lang w:val="sr-Latn-RS"/>
         </w:rPr>
       </w:pPr>
-      <w:bookmarkStart w:id="2" w:name="_Toc529198233"/>
+      <w:bookmarkStart w:id="4" w:name="_Toc529198233"/>
       <w:r>
         <w:rPr>
           <w:lang w:val="sr-Latn-RS"/>
         </w:rPr>
         <w:t>Doseg problema koji ce biti resavan</w:t>
       </w:r>
-      <w:bookmarkEnd w:id="2"/>
+      <w:bookmarkEnd w:id="4"/>
     </w:p>
     <w:p>
       <w:pPr>
@@ -589,14 +623,14 @@
           <w:lang w:val="sr-Latn-RS"/>
         </w:rPr>
       </w:pPr>
-      <w:bookmarkStart w:id="3" w:name="_Toc529198234"/>
+      <w:bookmarkStart w:id="5" w:name="_Toc529198234"/>
       <w:r>
         <w:rPr>
           <w:lang w:val="sr-Latn-RS"/>
         </w:rPr>
         <w:t>Korisnici sistema</w:t>
       </w:r>
-      <w:bookmarkEnd w:id="3"/>
+      <w:bookmarkEnd w:id="5"/>
     </w:p>
     <w:p>
       <w:pPr>
@@ -681,7 +715,7 @@
           <w:lang w:val="sr-Latn-RS"/>
         </w:rPr>
       </w:pPr>
-      <w:bookmarkStart w:id="4" w:name="_Toc529198235"/>
+      <w:bookmarkStart w:id="6" w:name="_Toc529198235"/>
       <w:r>
         <w:rPr>
           <w:lang w:val="sr-Latn-RS"/>
@@ -689,7 +723,7 @@
         <w:lastRenderedPageBreak/>
         <w:t>Sastav tima</w:t>
       </w:r>
-      <w:bookmarkEnd w:id="4"/>
+      <w:bookmarkEnd w:id="6"/>
     </w:p>
     <w:p>
       <w:pPr>
@@ -740,14 +774,14 @@
           <w:lang w:val="sr-Latn-RS"/>
         </w:rPr>
       </w:pPr>
-      <w:bookmarkStart w:id="5" w:name="_Toc529198236"/>
+      <w:bookmarkStart w:id="7" w:name="_Toc529198236"/>
       <w:r>
         <w:rPr>
           <w:lang w:val="sr-Latn-RS"/>
         </w:rPr>
         <w:t>Izbor vodje</w:t>
       </w:r>
-      <w:bookmarkEnd w:id="5"/>
+      <w:bookmarkEnd w:id="7"/>
     </w:p>
     <w:p>
       <w:pPr>
@@ -787,14 +821,14 @@
           <w:lang w:val="sr-Latn-RS"/>
         </w:rPr>
       </w:pPr>
-      <w:bookmarkStart w:id="6" w:name="_Toc529198237"/>
+      <w:bookmarkStart w:id="8" w:name="_Toc529198237"/>
       <w:r>
         <w:rPr>
           <w:lang w:val="sr-Latn-RS"/>
         </w:rPr>
         <w:t>Rad tima</w:t>
       </w:r>
-      <w:bookmarkEnd w:id="6"/>
+      <w:bookmarkEnd w:id="8"/>
     </w:p>
     <w:p>
       <w:pPr>
@@ -1604,8 +1638,6 @@
           <w:lang w:val="sr-Latn-RS"/>
         </w:rPr>
       </w:pPr>
-      <w:bookmarkStart w:id="7" w:name="_GoBack"/>
-      <w:bookmarkEnd w:id="7"/>
       <w:r>
         <w:rPr>
           <w:lang w:val="sr-Latn-RS"/>
@@ -1614,8 +1646,8 @@
       </w:r>
     </w:p>
     <w:sectPr>
-      <w:headerReference w:type="default" r:id="rId11"/>
-      <w:footerReference w:type="default" r:id="rId12"/>
+      <w:headerReference w:type="default" r:id="rId13"/>
+      <w:footerReference w:type="default" r:id="rId14"/>
       <w:pgSz w:w="12240" w:h="15840"/>
       <w:pgMar w:top="1440" w:right="1440" w:bottom="1440" w:left="1440" w:header="720" w:footer="720" w:gutter="0"/>
       <w:cols w:space="720"/>
@@ -1626,8 +1658,54 @@
 </w:document>
 </file>
 
+<file path=word/comments.xml><?xml version="1.0" encoding="utf-8"?>
+<w:comments xmlns:wpc="http://schemas.microsoft.com/office/word/2010/wordprocessingCanvas" xmlns:cx="http://schemas.microsoft.com/office/drawing/2014/chartex" xmlns:cx1="http://schemas.microsoft.com/office/drawing/2015/9/8/chartex" xmlns:cx2="http://schemas.microsoft.com/office/drawing/2015/10/21/chartex" xmlns:cx3="http://schemas.microsoft.com/office/drawing/2016/5/9/chartex" xmlns:cx4="http://schemas.microsoft.com/office/drawing/2016/5/10/chartex" xmlns:cx5="http://schemas.microsoft.com/office/drawing/2016/5/11/chartex" xmlns:cx6="http://schemas.microsoft.com/office/drawing/2016/5/12/chartex" xmlns:cx7="http://schemas.microsoft.com/office/drawing/2016/5/13/chartex" xmlns:cx8="http://schemas.microsoft.com/office/drawing/2016/5/14/chartex" xmlns:mc="http://schemas.openxmlformats.org/markup-compatibility/2006" xmlns:aink="http://schemas.microsoft.com/office/drawing/2016/ink" xmlns:am3d="http://schemas.microsoft.com/office/drawing/2017/model3d" xmlns:o="urn:schemas-microsoft-com:office:office" xmlns:r="http://schemas.openxmlformats.org/officeDocument/2006/relationships" xmlns:m="http://schemas.openxmlformats.org/officeDocument/2006/math" xmlns:v="urn:schemas-microsoft-com:vml" xmlns:wp14="http://schemas.microsoft.com/office/word/2010/wordprocessingDrawing" xmlns:wp="http://schemas.openxmlformats.org/drawingml/2006/wordprocessingDrawing" xmlns:w10="urn:schemas-microsoft-com:office:word" xmlns:w="http://schemas.openxmlformats.org/wordprocessingml/2006/main" xmlns:w14="http://schemas.microsoft.com/office/word/2010/wordml" xmlns:w15="http://schemas.microsoft.com/office/word/2012/wordml" xmlns:w16cid="http://schemas.microsoft.com/office/word/2016/wordml/cid" xmlns:w16se="http://schemas.microsoft.com/office/word/2015/wordml/symex" xmlns:wpg="http://schemas.microsoft.com/office/word/2010/wordprocessingGroup" xmlns:wpi="http://schemas.microsoft.com/office/word/2010/wordprocessingInk" xmlns:wne="http://schemas.microsoft.com/office/word/2006/wordml" xmlns:wps="http://schemas.microsoft.com/office/word/2010/wordprocessingShape" mc:Ignorable="w14 w15 w16se w16cid wp14">
+  <w:comment w:id="3" w:author="Aldina Pljaskovic" w:date="2018-11-07T00:39:00Z" w:initials="AP">
+    <w:p>
+      <w:pPr>
+        <w:pStyle w:val="CommentText"/>
+      </w:pPr>
+      <w:r>
+        <w:rPr>
+          <w:rStyle w:val="CommentReference"/>
+        </w:rPr>
+        <w:annotationRef/>
+      </w:r>
+      <w:r>
+        <w:t xml:space="preserve">? </w:t>
+      </w:r>
+      <w:proofErr w:type="spellStart"/>
+      <w:r>
+        <w:t>šta</w:t>
+      </w:r>
+      <w:proofErr w:type="spellEnd"/>
+      <w:r>
+        <w:t xml:space="preserve"> je </w:t>
+      </w:r>
+      <w:proofErr w:type="spellStart"/>
+      <w:r>
+        <w:t>ovo</w:t>
+      </w:r>
+      <w:proofErr w:type="spellEnd"/>
+    </w:p>
+  </w:comment>
+</w:comments>
+</file>
+
+<file path=word/commentsExtended.xml><?xml version="1.0" encoding="utf-8"?>
+<w15:commentsEx xmlns:wpc="http://schemas.microsoft.com/office/word/2010/wordprocessingCanvas" xmlns:cx="http://schemas.microsoft.com/office/drawing/2014/chartex" xmlns:cx1="http://schemas.microsoft.com/office/drawing/2015/9/8/chartex" xmlns:cx2="http://schemas.microsoft.com/office/drawing/2015/10/21/chartex" xmlns:cx3="http://schemas.microsoft.com/office/drawing/2016/5/9/chartex" xmlns:cx4="http://schemas.microsoft.com/office/drawing/2016/5/10/chartex" xmlns:cx5="http://schemas.microsoft.com/office/drawing/2016/5/11/chartex" xmlns:cx6="http://schemas.microsoft.com/office/drawing/2016/5/12/chartex" xmlns:cx7="http://schemas.microsoft.com/office/drawing/2016/5/13/chartex" xmlns:cx8="http://schemas.microsoft.com/office/drawing/2016/5/14/chartex" xmlns:mc="http://schemas.openxmlformats.org/markup-compatibility/2006" xmlns:aink="http://schemas.microsoft.com/office/drawing/2016/ink" xmlns:am3d="http://schemas.microsoft.com/office/drawing/2017/model3d" xmlns:o="urn:schemas-microsoft-com:office:office" xmlns:r="http://schemas.openxmlformats.org/officeDocument/2006/relationships" xmlns:m="http://schemas.openxmlformats.org/officeDocument/2006/math" xmlns:v="urn:schemas-microsoft-com:vml" xmlns:wp14="http://schemas.microsoft.com/office/word/2010/wordprocessingDrawing" xmlns:wp="http://schemas.openxmlformats.org/drawingml/2006/wordprocessingDrawing" xmlns:w10="urn:schemas-microsoft-com:office:word" xmlns:w="http://schemas.openxmlformats.org/wordprocessingml/2006/main" xmlns:w14="http://schemas.microsoft.com/office/word/2010/wordml" xmlns:w15="http://schemas.microsoft.com/office/word/2012/wordml" xmlns:w16cid="http://schemas.microsoft.com/office/word/2016/wordml/cid" xmlns:w16se="http://schemas.microsoft.com/office/word/2015/wordml/symex" xmlns:wpg="http://schemas.microsoft.com/office/word/2010/wordprocessingGroup" xmlns:wpi="http://schemas.microsoft.com/office/word/2010/wordprocessingInk" xmlns:wne="http://schemas.microsoft.com/office/word/2006/wordml" xmlns:wps="http://schemas.microsoft.com/office/word/2010/wordprocessingShape" mc:Ignorable="w14 w15 w16se w16cid wp14">
+  <w15:commentEx w15:paraId="042F466D" w15:done="0"/>
+</w15:commentsEx>
+</file>
+
+<file path=word/commentsIds.xml><?xml version="1.0" encoding="utf-8"?>
+<w16cid:commentsIds xmlns:wpc="http://schemas.microsoft.com/office/word/2010/wordprocessingCanvas" xmlns:cx="http://schemas.microsoft.com/office/drawing/2014/chartex" xmlns:cx1="http://schemas.microsoft.com/office/drawing/2015/9/8/chartex" xmlns:cx2="http://schemas.microsoft.com/office/drawing/2015/10/21/chartex" xmlns:cx3="http://schemas.microsoft.com/office/drawing/2016/5/9/chartex" xmlns:cx4="http://schemas.microsoft.com/office/drawing/2016/5/10/chartex" xmlns:cx5="http://schemas.microsoft.com/office/drawing/2016/5/11/chartex" xmlns:cx6="http://schemas.microsoft.com/office/drawing/2016/5/12/chartex" xmlns:cx7="http://schemas.microsoft.com/office/drawing/2016/5/13/chartex" xmlns:cx8="http://schemas.microsoft.com/office/drawing/2016/5/14/chartex" xmlns:mc="http://schemas.openxmlformats.org/markup-compatibility/2006" xmlns:aink="http://schemas.microsoft.com/office/drawing/2016/ink" xmlns:am3d="http://schemas.microsoft.com/office/drawing/2017/model3d" xmlns:o="urn:schemas-microsoft-com:office:office" xmlns:r="http://schemas.openxmlformats.org/officeDocument/2006/relationships" xmlns:m="http://schemas.openxmlformats.org/officeDocument/2006/math" xmlns:v="urn:schemas-microsoft-com:vml" xmlns:wp14="http://schemas.microsoft.com/office/word/2010/wordprocessingDrawing" xmlns:wp="http://schemas.openxmlformats.org/drawingml/2006/wordprocessingDrawing" xmlns:w10="urn:schemas-microsoft-com:office:word" xmlns:w="http://schemas.openxmlformats.org/wordprocessingml/2006/main" xmlns:w14="http://schemas.microsoft.com/office/word/2010/wordml" xmlns:w15="http://schemas.microsoft.com/office/word/2012/wordml" xmlns:w16cid="http://schemas.microsoft.com/office/word/2016/wordml/cid" xmlns:w16se="http://schemas.microsoft.com/office/word/2015/wordml/symex" xmlns:wpg="http://schemas.microsoft.com/office/word/2010/wordprocessingGroup" xmlns:wpi="http://schemas.microsoft.com/office/word/2010/wordprocessingInk" xmlns:wne="http://schemas.microsoft.com/office/word/2006/wordml" xmlns:wps="http://schemas.microsoft.com/office/word/2010/wordprocessingShape" mc:Ignorable="w14 w15 w16se w16cid wp14">
+  <w16cid:commentId w16cid:paraId="042F466D" w16cid:durableId="1F8CB2A9"/>
+</w16cid:commentsIds>
+</file>
+
 <file path=word/endnotes.xml><?xml version="1.0" encoding="utf-8"?>
-<w:endnotes xmlns:wpc="http://schemas.microsoft.com/office/word/2010/wordprocessingCanvas" xmlns:mc="http://schemas.openxmlformats.org/markup-compatibility/2006" xmlns:o="urn:schemas-microsoft-com:office:office" xmlns:r="http://schemas.openxmlformats.org/officeDocument/2006/relationships" xmlns:m="http://schemas.openxmlformats.org/officeDocument/2006/math" xmlns:v="urn:schemas-microsoft-com:vml" xmlns:wp14="http://schemas.microsoft.com/office/word/2010/wordprocessingDrawing" xmlns:wp="http://schemas.openxmlformats.org/drawingml/2006/wordprocessingDrawing" xmlns:w10="urn:schemas-microsoft-com:office:word" xmlns:w="http://schemas.openxmlformats.org/wordprocessingml/2006/main" xmlns:w14="http://schemas.microsoft.com/office/word/2010/wordml" xmlns:wpg="http://schemas.microsoft.com/office/word/2010/wordprocessingGroup" xmlns:wpi="http://schemas.microsoft.com/office/word/2010/wordprocessingInk" xmlns:wne="http://schemas.microsoft.com/office/word/2006/wordml" xmlns:wps="http://schemas.microsoft.com/office/word/2010/wordprocessingShape" mc:Ignorable="w14 wp14">
+<w:endnotes xmlns:wpc="http://schemas.microsoft.com/office/word/2010/wordprocessingCanvas" xmlns:cx="http://schemas.microsoft.com/office/drawing/2014/chartex" xmlns:cx1="http://schemas.microsoft.com/office/drawing/2015/9/8/chartex" xmlns:cx2="http://schemas.microsoft.com/office/drawing/2015/10/21/chartex" xmlns:cx3="http://schemas.microsoft.com/office/drawing/2016/5/9/chartex" xmlns:cx4="http://schemas.microsoft.com/office/drawing/2016/5/10/chartex" xmlns:cx5="http://schemas.microsoft.com/office/drawing/2016/5/11/chartex" xmlns:cx6="http://schemas.microsoft.com/office/drawing/2016/5/12/chartex" xmlns:cx7="http://schemas.microsoft.com/office/drawing/2016/5/13/chartex" xmlns:cx8="http://schemas.microsoft.com/office/drawing/2016/5/14/chartex" xmlns:mc="http://schemas.openxmlformats.org/markup-compatibility/2006" xmlns:aink="http://schemas.microsoft.com/office/drawing/2016/ink" xmlns:am3d="http://schemas.microsoft.com/office/drawing/2017/model3d" xmlns:o="urn:schemas-microsoft-com:office:office" xmlns:r="http://schemas.openxmlformats.org/officeDocument/2006/relationships" xmlns:m="http://schemas.openxmlformats.org/officeDocument/2006/math" xmlns:v="urn:schemas-microsoft-com:vml" xmlns:wp14="http://schemas.microsoft.com/office/word/2010/wordprocessingDrawing" xmlns:wp="http://schemas.openxmlformats.org/drawingml/2006/wordprocessingDrawing" xmlns:w10="urn:schemas-microsoft-com:office:word" xmlns:w="http://schemas.openxmlformats.org/wordprocessingml/2006/main" xmlns:w14="http://schemas.microsoft.com/office/word/2010/wordml" xmlns:w15="http://schemas.microsoft.com/office/word/2012/wordml" xmlns:w16cid="http://schemas.microsoft.com/office/word/2016/wordml/cid" xmlns:w16se="http://schemas.microsoft.com/office/word/2015/wordml/symex" xmlns:wpg="http://schemas.microsoft.com/office/word/2010/wordprocessingGroup" xmlns:wpi="http://schemas.microsoft.com/office/word/2010/wordprocessingInk" xmlns:wne="http://schemas.microsoft.com/office/word/2006/wordml" xmlns:wps="http://schemas.microsoft.com/office/word/2010/wordprocessingShape" mc:Ignorable="w14 w15 w16se w16cid wp14">
   <w:endnote w:type="separator" w:id="-1">
     <w:p>
       <w:pPr>
@@ -1652,7 +1730,7 @@
 </file>
 
 <file path=word/footer1.xml><?xml version="1.0" encoding="utf-8"?>
-<w:ftr xmlns:wpc="http://schemas.microsoft.com/office/word/2010/wordprocessingCanvas" xmlns:mc="http://schemas.openxmlformats.org/markup-compatibility/2006" xmlns:o="urn:schemas-microsoft-com:office:office" xmlns:r="http://schemas.openxmlformats.org/officeDocument/2006/relationships" xmlns:m="http://schemas.openxmlformats.org/officeDocument/2006/math" xmlns:v="urn:schemas-microsoft-com:vml" xmlns:wp14="http://schemas.microsoft.com/office/word/2010/wordprocessingDrawing" xmlns:wp="http://schemas.openxmlformats.org/drawingml/2006/wordprocessingDrawing" xmlns:w10="urn:schemas-microsoft-com:office:word" xmlns:w="http://schemas.openxmlformats.org/wordprocessingml/2006/main" xmlns:w14="http://schemas.microsoft.com/office/word/2010/wordml" xmlns:wpg="http://schemas.microsoft.com/office/word/2010/wordprocessingGroup" xmlns:wpi="http://schemas.microsoft.com/office/word/2010/wordprocessingInk" xmlns:wne="http://schemas.microsoft.com/office/word/2006/wordml" xmlns:wps="http://schemas.microsoft.com/office/word/2010/wordprocessingShape" mc:Ignorable="w14 wp14">
+<w:ftr xmlns:wpc="http://schemas.microsoft.com/office/word/2010/wordprocessingCanvas" xmlns:cx="http://schemas.microsoft.com/office/drawing/2014/chartex" xmlns:cx1="http://schemas.microsoft.com/office/drawing/2015/9/8/chartex" xmlns:cx2="http://schemas.microsoft.com/office/drawing/2015/10/21/chartex" xmlns:cx3="http://schemas.microsoft.com/office/drawing/2016/5/9/chartex" xmlns:cx4="http://schemas.microsoft.com/office/drawing/2016/5/10/chartex" xmlns:cx5="http://schemas.microsoft.com/office/drawing/2016/5/11/chartex" xmlns:cx6="http://schemas.microsoft.com/office/drawing/2016/5/12/chartex" xmlns:cx7="http://schemas.microsoft.com/office/drawing/2016/5/13/chartex" xmlns:cx8="http://schemas.microsoft.com/office/drawing/2016/5/14/chartex" xmlns:mc="http://schemas.openxmlformats.org/markup-compatibility/2006" xmlns:aink="http://schemas.microsoft.com/office/drawing/2016/ink" xmlns:am3d="http://schemas.microsoft.com/office/drawing/2017/model3d" xmlns:o="urn:schemas-microsoft-com:office:office" xmlns:r="http://schemas.openxmlformats.org/officeDocument/2006/relationships" xmlns:m="http://schemas.openxmlformats.org/officeDocument/2006/math" xmlns:v="urn:schemas-microsoft-com:vml" xmlns:wp14="http://schemas.microsoft.com/office/word/2010/wordprocessingDrawing" xmlns:wp="http://schemas.openxmlformats.org/drawingml/2006/wordprocessingDrawing" xmlns:w10="urn:schemas-microsoft-com:office:word" xmlns:w="http://schemas.openxmlformats.org/wordprocessingml/2006/main" xmlns:w14="http://schemas.microsoft.com/office/word/2010/wordml" xmlns:w15="http://schemas.microsoft.com/office/word/2012/wordml" xmlns:w16cid="http://schemas.microsoft.com/office/word/2016/wordml/cid" xmlns:w16se="http://schemas.microsoft.com/office/word/2015/wordml/symex" xmlns:wpg="http://schemas.microsoft.com/office/word/2010/wordprocessingGroup" xmlns:wpi="http://schemas.microsoft.com/office/word/2010/wordprocessingInk" xmlns:wne="http://schemas.microsoft.com/office/word/2006/wordml" xmlns:wps="http://schemas.microsoft.com/office/word/2010/wordprocessingShape" mc:Ignorable="w14 w15 w16se w16cid wp14">
   <w:tbl>
     <w:tblPr>
       <w:tblpPr w:leftFromText="187" w:rightFromText="187" w:vertAnchor="text" w:tblpY="1"/>
@@ -1837,7 +1915,7 @@
 </file>
 
 <file path=word/footnotes.xml><?xml version="1.0" encoding="utf-8"?>
-<w:footnotes xmlns:wpc="http://schemas.microsoft.com/office/word/2010/wordprocessingCanvas" xmlns:mc="http://schemas.openxmlformats.org/markup-compatibility/2006" xmlns:o="urn:schemas-microsoft-com:office:office" xmlns:r="http://schemas.openxmlformats.org/officeDocument/2006/relationships" xmlns:m="http://schemas.openxmlformats.org/officeDocument/2006/math" xmlns:v="urn:schemas-microsoft-com:vml" xmlns:wp14="http://schemas.microsoft.com/office/word/2010/wordprocessingDrawing" xmlns:wp="http://schemas.openxmlformats.org/drawingml/2006/wordprocessingDrawing" xmlns:w10="urn:schemas-microsoft-com:office:word" xmlns:w="http://schemas.openxmlformats.org/wordprocessingml/2006/main" xmlns:w14="http://schemas.microsoft.com/office/word/2010/wordml" xmlns:wpg="http://schemas.microsoft.com/office/word/2010/wordprocessingGroup" xmlns:wpi="http://schemas.microsoft.com/office/word/2010/wordprocessingInk" xmlns:wne="http://schemas.microsoft.com/office/word/2006/wordml" xmlns:wps="http://schemas.microsoft.com/office/word/2010/wordprocessingShape" mc:Ignorable="w14 wp14">
+<w:footnotes xmlns:wpc="http://schemas.microsoft.com/office/word/2010/wordprocessingCanvas" xmlns:cx="http://schemas.microsoft.com/office/drawing/2014/chartex" xmlns:cx1="http://schemas.microsoft.com/office/drawing/2015/9/8/chartex" xmlns:cx2="http://schemas.microsoft.com/office/drawing/2015/10/21/chartex" xmlns:cx3="http://schemas.microsoft.com/office/drawing/2016/5/9/chartex" xmlns:cx4="http://schemas.microsoft.com/office/drawing/2016/5/10/chartex" xmlns:cx5="http://schemas.microsoft.com/office/drawing/2016/5/11/chartex" xmlns:cx6="http://schemas.microsoft.com/office/drawing/2016/5/12/chartex" xmlns:cx7="http://schemas.microsoft.com/office/drawing/2016/5/13/chartex" xmlns:cx8="http://schemas.microsoft.com/office/drawing/2016/5/14/chartex" xmlns:mc="http://schemas.openxmlformats.org/markup-compatibility/2006" xmlns:aink="http://schemas.microsoft.com/office/drawing/2016/ink" xmlns:am3d="http://schemas.microsoft.com/office/drawing/2017/model3d" xmlns:o="urn:schemas-microsoft-com:office:office" xmlns:r="http://schemas.openxmlformats.org/officeDocument/2006/relationships" xmlns:m="http://schemas.openxmlformats.org/officeDocument/2006/math" xmlns:v="urn:schemas-microsoft-com:vml" xmlns:wp14="http://schemas.microsoft.com/office/word/2010/wordprocessingDrawing" xmlns:wp="http://schemas.openxmlformats.org/drawingml/2006/wordprocessingDrawing" xmlns:w10="urn:schemas-microsoft-com:office:word" xmlns:w="http://schemas.openxmlformats.org/wordprocessingml/2006/main" xmlns:w14="http://schemas.microsoft.com/office/word/2010/wordml" xmlns:w15="http://schemas.microsoft.com/office/word/2012/wordml" xmlns:w16cid="http://schemas.microsoft.com/office/word/2016/wordml/cid" xmlns:w16se="http://schemas.microsoft.com/office/word/2015/wordml/symex" xmlns:wpg="http://schemas.microsoft.com/office/word/2010/wordprocessingGroup" xmlns:wpi="http://schemas.microsoft.com/office/word/2010/wordprocessingInk" xmlns:wne="http://schemas.microsoft.com/office/word/2006/wordml" xmlns:wps="http://schemas.microsoft.com/office/word/2010/wordprocessingShape" mc:Ignorable="w14 w15 w16se w16cid wp14">
   <w:footnote w:type="separator" w:id="-1">
     <w:p>
       <w:pPr>
@@ -1862,7 +1940,7 @@
 </file>
 
 <file path=word/header1.xml><?xml version="1.0" encoding="utf-8"?>
-<w:hdr xmlns:wpc="http://schemas.microsoft.com/office/word/2010/wordprocessingCanvas" xmlns:mc="http://schemas.openxmlformats.org/markup-compatibility/2006" xmlns:o="urn:schemas-microsoft-com:office:office" xmlns:r="http://schemas.openxmlformats.org/officeDocument/2006/relationships" xmlns:m="http://schemas.openxmlformats.org/officeDocument/2006/math" xmlns:v="urn:schemas-microsoft-com:vml" xmlns:wp14="http://schemas.microsoft.com/office/word/2010/wordprocessingDrawing" xmlns:wp="http://schemas.openxmlformats.org/drawingml/2006/wordprocessingDrawing" xmlns:w10="urn:schemas-microsoft-com:office:word" xmlns:w="http://schemas.openxmlformats.org/wordprocessingml/2006/main" xmlns:w14="http://schemas.microsoft.com/office/word/2010/wordml" xmlns:wpg="http://schemas.microsoft.com/office/word/2010/wordprocessingGroup" xmlns:wpi="http://schemas.microsoft.com/office/word/2010/wordprocessingInk" xmlns:wne="http://schemas.microsoft.com/office/word/2006/wordml" xmlns:wps="http://schemas.microsoft.com/office/word/2010/wordprocessingShape" mc:Ignorable="w14 wp14">
+<w:hdr xmlns:wpc="http://schemas.microsoft.com/office/word/2010/wordprocessingCanvas" xmlns:cx="http://schemas.microsoft.com/office/drawing/2014/chartex" xmlns:cx1="http://schemas.microsoft.com/office/drawing/2015/9/8/chartex" xmlns:cx2="http://schemas.microsoft.com/office/drawing/2015/10/21/chartex" xmlns:cx3="http://schemas.microsoft.com/office/drawing/2016/5/9/chartex" xmlns:cx4="http://schemas.microsoft.com/office/drawing/2016/5/10/chartex" xmlns:cx5="http://schemas.microsoft.com/office/drawing/2016/5/11/chartex" xmlns:cx6="http://schemas.microsoft.com/office/drawing/2016/5/12/chartex" xmlns:cx7="http://schemas.microsoft.com/office/drawing/2016/5/13/chartex" xmlns:cx8="http://schemas.microsoft.com/office/drawing/2016/5/14/chartex" xmlns:mc="http://schemas.openxmlformats.org/markup-compatibility/2006" xmlns:aink="http://schemas.microsoft.com/office/drawing/2016/ink" xmlns:am3d="http://schemas.microsoft.com/office/drawing/2017/model3d" xmlns:o="urn:schemas-microsoft-com:office:office" xmlns:r="http://schemas.openxmlformats.org/officeDocument/2006/relationships" xmlns:m="http://schemas.openxmlformats.org/officeDocument/2006/math" xmlns:v="urn:schemas-microsoft-com:vml" xmlns:wp14="http://schemas.microsoft.com/office/word/2010/wordprocessingDrawing" xmlns:wp="http://schemas.openxmlformats.org/drawingml/2006/wordprocessingDrawing" xmlns:w10="urn:schemas-microsoft-com:office:word" xmlns:w="http://schemas.openxmlformats.org/wordprocessingml/2006/main" xmlns:w14="http://schemas.microsoft.com/office/word/2010/wordml" xmlns:w15="http://schemas.microsoft.com/office/word/2012/wordml" xmlns:w16cid="http://schemas.microsoft.com/office/word/2016/wordml/cid" xmlns:w16se="http://schemas.microsoft.com/office/word/2015/wordml/symex" xmlns:wpg="http://schemas.microsoft.com/office/word/2010/wordprocessingGroup" xmlns:wpi="http://schemas.microsoft.com/office/word/2010/wordprocessingInk" xmlns:wne="http://schemas.microsoft.com/office/word/2006/wordml" xmlns:wps="http://schemas.microsoft.com/office/word/2010/wordprocessingShape" mc:Ignorable="w14 w15 w16se w16cid wp14">
   <w:p>
     <w:pPr>
       <w:pStyle w:val="Header"/>
@@ -1941,8 +2019,8 @@
 </file>
 
 <file path=word/numbering.xml><?xml version="1.0" encoding="utf-8"?>
-<w:numbering xmlns:wpc="http://schemas.microsoft.com/office/word/2010/wordprocessingCanvas" xmlns:mc="http://schemas.openxmlformats.org/markup-compatibility/2006" xmlns:o="urn:schemas-microsoft-com:office:office" xmlns:r="http://schemas.openxmlformats.org/officeDocument/2006/relationships" xmlns:m="http://schemas.openxmlformats.org/officeDocument/2006/math" xmlns:v="urn:schemas-microsoft-com:vml" xmlns:wp14="http://schemas.microsoft.com/office/word/2010/wordprocessingDrawing" xmlns:wp="http://schemas.openxmlformats.org/drawingml/2006/wordprocessingDrawing" xmlns:w10="urn:schemas-microsoft-com:office:word" xmlns:w="http://schemas.openxmlformats.org/wordprocessingml/2006/main" xmlns:w14="http://schemas.microsoft.com/office/word/2010/wordml" xmlns:wpg="http://schemas.microsoft.com/office/word/2010/wordprocessingGroup" xmlns:wpi="http://schemas.microsoft.com/office/word/2010/wordprocessingInk" xmlns:wne="http://schemas.microsoft.com/office/word/2006/wordml" xmlns:wps="http://schemas.microsoft.com/office/word/2010/wordprocessingShape" mc:Ignorable="w14 wp14">
-  <w:abstractNum w:abstractNumId="0">
+<w:numbering xmlns:wpc="http://schemas.microsoft.com/office/word/2010/wordprocessingCanvas" xmlns:cx="http://schemas.microsoft.com/office/drawing/2014/chartex" xmlns:cx1="http://schemas.microsoft.com/office/drawing/2015/9/8/chartex" xmlns:cx2="http://schemas.microsoft.com/office/drawing/2015/10/21/chartex" xmlns:cx3="http://schemas.microsoft.com/office/drawing/2016/5/9/chartex" xmlns:cx4="http://schemas.microsoft.com/office/drawing/2016/5/10/chartex" xmlns:cx5="http://schemas.microsoft.com/office/drawing/2016/5/11/chartex" xmlns:cx6="http://schemas.microsoft.com/office/drawing/2016/5/12/chartex" xmlns:cx7="http://schemas.microsoft.com/office/drawing/2016/5/13/chartex" xmlns:cx8="http://schemas.microsoft.com/office/drawing/2016/5/14/chartex" xmlns:mc="http://schemas.openxmlformats.org/markup-compatibility/2006" xmlns:aink="http://schemas.microsoft.com/office/drawing/2016/ink" xmlns:am3d="http://schemas.microsoft.com/office/drawing/2017/model3d" xmlns:o="urn:schemas-microsoft-com:office:office" xmlns:r="http://schemas.openxmlformats.org/officeDocument/2006/relationships" xmlns:m="http://schemas.openxmlformats.org/officeDocument/2006/math" xmlns:v="urn:schemas-microsoft-com:vml" xmlns:wp14="http://schemas.microsoft.com/office/word/2010/wordprocessingDrawing" xmlns:wp="http://schemas.openxmlformats.org/drawingml/2006/wordprocessingDrawing" xmlns:w10="urn:schemas-microsoft-com:office:word" xmlns:w="http://schemas.openxmlformats.org/wordprocessingml/2006/main" xmlns:w14="http://schemas.microsoft.com/office/word/2010/wordml" xmlns:w15="http://schemas.microsoft.com/office/word/2012/wordml" xmlns:w16cid="http://schemas.microsoft.com/office/word/2016/wordml/cid" xmlns:w16se="http://schemas.microsoft.com/office/word/2015/wordml/symex" xmlns:wpg="http://schemas.microsoft.com/office/word/2010/wordprocessingGroup" xmlns:wpi="http://schemas.microsoft.com/office/word/2010/wordprocessingInk" xmlns:wne="http://schemas.microsoft.com/office/word/2006/wordml" xmlns:wps="http://schemas.microsoft.com/office/word/2010/wordprocessingShape" mc:Ignorable="w14 w15 w16se w16cid wp14">
+  <w:abstractNum w:abstractNumId="0" w15:restartNumberingAfterBreak="0">
     <w:nsid w:val="04961874"/>
     <w:multiLevelType w:val="hybridMultilevel"/>
     <w:tmpl w:val="79DA1AA0"/>
@@ -2055,7 +2133,7 @@
       </w:rPr>
     </w:lvl>
   </w:abstractNum>
-  <w:abstractNum w:abstractNumId="1">
+  <w:abstractNum w:abstractNumId="1" w15:restartNumberingAfterBreak="0">
     <w:nsid w:val="04D34B7D"/>
     <w:multiLevelType w:val="hybridMultilevel"/>
     <w:tmpl w:val="8A56750A"/>
@@ -2168,7 +2246,7 @@
       </w:rPr>
     </w:lvl>
   </w:abstractNum>
-  <w:abstractNum w:abstractNumId="2">
+  <w:abstractNum w:abstractNumId="2" w15:restartNumberingAfterBreak="0">
     <w:nsid w:val="0C5260F9"/>
     <w:multiLevelType w:val="hybridMultilevel"/>
     <w:tmpl w:val="13D053A2"/>
@@ -2283,7 +2361,7 @@
       </w:rPr>
     </w:lvl>
   </w:abstractNum>
-  <w:abstractNum w:abstractNumId="3">
+  <w:abstractNum w:abstractNumId="3" w15:restartNumberingAfterBreak="0">
     <w:nsid w:val="174F69C4"/>
     <w:multiLevelType w:val="hybridMultilevel"/>
     <w:tmpl w:val="94983874"/>
@@ -2396,7 +2474,7 @@
       </w:rPr>
     </w:lvl>
   </w:abstractNum>
-  <w:abstractNum w:abstractNumId="4">
+  <w:abstractNum w:abstractNumId="4" w15:restartNumberingAfterBreak="0">
     <w:nsid w:val="34B24EED"/>
     <w:multiLevelType w:val="hybridMultilevel"/>
     <w:tmpl w:val="3098B6CE"/>
@@ -2509,7 +2587,7 @@
       </w:rPr>
     </w:lvl>
   </w:abstractNum>
-  <w:abstractNum w:abstractNumId="5">
+  <w:abstractNum w:abstractNumId="5" w15:restartNumberingAfterBreak="0">
     <w:nsid w:val="38D15FCB"/>
     <w:multiLevelType w:val="hybridMultilevel"/>
     <w:tmpl w:val="135E3BE6"/>
@@ -2599,7 +2677,7 @@
       </w:pPr>
     </w:lvl>
   </w:abstractNum>
-  <w:abstractNum w:abstractNumId="6">
+  <w:abstractNum w:abstractNumId="6" w15:restartNumberingAfterBreak="0">
     <w:nsid w:val="56861DDC"/>
     <w:multiLevelType w:val="hybridMultilevel"/>
     <w:tmpl w:val="65A8550C"/>
@@ -2712,7 +2790,7 @@
       </w:rPr>
     </w:lvl>
   </w:abstractNum>
-  <w:abstractNum w:abstractNumId="7">
+  <w:abstractNum w:abstractNumId="7" w15:restartNumberingAfterBreak="0">
     <w:nsid w:val="56D616B4"/>
     <w:multiLevelType w:val="hybridMultilevel"/>
     <w:tmpl w:val="605E77EA"/>
@@ -2827,7 +2905,7 @@
       </w:rPr>
     </w:lvl>
   </w:abstractNum>
-  <w:abstractNum w:abstractNumId="8">
+  <w:abstractNum w:abstractNumId="8" w15:restartNumberingAfterBreak="0">
     <w:nsid w:val="60834CBF"/>
     <w:multiLevelType w:val="hybridMultilevel"/>
     <w:tmpl w:val="2728979C"/>
@@ -2940,7 +3018,7 @@
       </w:rPr>
     </w:lvl>
   </w:abstractNum>
-  <w:abstractNum w:abstractNumId="9">
+  <w:abstractNum w:abstractNumId="9" w15:restartNumberingAfterBreak="0">
     <w:nsid w:val="67BB4569"/>
     <w:multiLevelType w:val="hybridMultilevel"/>
     <w:tmpl w:val="03808D50"/>
@@ -3056,7 +3134,7 @@
       </w:rPr>
     </w:lvl>
   </w:abstractNum>
-  <w:abstractNum w:abstractNumId="10">
+  <w:abstractNum w:abstractNumId="10" w15:restartNumberingAfterBreak="0">
     <w:nsid w:val="7B8E4CAE"/>
     <w:multiLevelType w:val="hybridMultilevel"/>
     <w:tmpl w:val="08ECB198"/>
@@ -3179,8 +3257,16 @@
 </w:numbering>
 </file>
 
+<file path=word/people.xml><?xml version="1.0" encoding="utf-8"?>
+<w15:people xmlns:wpc="http://schemas.microsoft.com/office/word/2010/wordprocessingCanvas" xmlns:cx="http://schemas.microsoft.com/office/drawing/2014/chartex" xmlns:cx1="http://schemas.microsoft.com/office/drawing/2015/9/8/chartex" xmlns:cx2="http://schemas.microsoft.com/office/drawing/2015/10/21/chartex" xmlns:cx3="http://schemas.microsoft.com/office/drawing/2016/5/9/chartex" xmlns:cx4="http://schemas.microsoft.com/office/drawing/2016/5/10/chartex" xmlns:cx5="http://schemas.microsoft.com/office/drawing/2016/5/11/chartex" xmlns:cx6="http://schemas.microsoft.com/office/drawing/2016/5/12/chartex" xmlns:cx7="http://schemas.microsoft.com/office/drawing/2016/5/13/chartex" xmlns:cx8="http://schemas.microsoft.com/office/drawing/2016/5/14/chartex" xmlns:mc="http://schemas.openxmlformats.org/markup-compatibility/2006" xmlns:aink="http://schemas.microsoft.com/office/drawing/2016/ink" xmlns:am3d="http://schemas.microsoft.com/office/drawing/2017/model3d" xmlns:o="urn:schemas-microsoft-com:office:office" xmlns:r="http://schemas.openxmlformats.org/officeDocument/2006/relationships" xmlns:m="http://schemas.openxmlformats.org/officeDocument/2006/math" xmlns:v="urn:schemas-microsoft-com:vml" xmlns:wp14="http://schemas.microsoft.com/office/word/2010/wordprocessingDrawing" xmlns:wp="http://schemas.openxmlformats.org/drawingml/2006/wordprocessingDrawing" xmlns:w10="urn:schemas-microsoft-com:office:word" xmlns:w="http://schemas.openxmlformats.org/wordprocessingml/2006/main" xmlns:w14="http://schemas.microsoft.com/office/word/2010/wordml" xmlns:w15="http://schemas.microsoft.com/office/word/2012/wordml" xmlns:w16cid="http://schemas.microsoft.com/office/word/2016/wordml/cid" xmlns:w16se="http://schemas.microsoft.com/office/word/2015/wordml/symex" xmlns:wpg="http://schemas.microsoft.com/office/word/2010/wordprocessingGroup" xmlns:wpi="http://schemas.microsoft.com/office/word/2010/wordprocessingInk" xmlns:wne="http://schemas.microsoft.com/office/word/2006/wordml" xmlns:wps="http://schemas.microsoft.com/office/word/2010/wordprocessingShape" mc:Ignorable="w14 w15 w16se w16cid wp14">
+  <w15:person w15:author="Aldina Pljaskovic">
+    <w15:presenceInfo w15:providerId="Windows Live" w15:userId="929d370c9578d7d2"/>
+  </w15:person>
+</w15:people>
+</file>
+
 <file path=word/styles.xml><?xml version="1.0" encoding="utf-8"?>
-<w:styles xmlns:mc="http://schemas.openxmlformats.org/markup-compatibility/2006" xmlns:r="http://schemas.openxmlformats.org/officeDocument/2006/relationships" xmlns:w="http://schemas.openxmlformats.org/wordprocessingml/2006/main" xmlns:w14="http://schemas.microsoft.com/office/word/2010/wordml" mc:Ignorable="w14">
+<w:styles xmlns:mc="http://schemas.openxmlformats.org/markup-compatibility/2006" xmlns:r="http://schemas.openxmlformats.org/officeDocument/2006/relationships" xmlns:w="http://schemas.openxmlformats.org/wordprocessingml/2006/main" xmlns:w14="http://schemas.microsoft.com/office/word/2010/wordml" xmlns:w15="http://schemas.microsoft.com/office/word/2012/wordml" xmlns:w16cid="http://schemas.microsoft.com/office/word/2016/wordml/cid" xmlns:w16se="http://schemas.microsoft.com/office/word/2015/wordml/symex" mc:Ignorable="w14 w15 w16se w16cid">
   <w:docDefaults>
     <w:rPrDefault>
       <w:rPr>
@@ -3196,144 +3282,382 @@
       </w:pPr>
     </w:pPrDefault>
   </w:docDefaults>
-  <w:latentStyles w:defLockedState="0" w:defUIPriority="99" w:defSemiHidden="1" w:defUnhideWhenUsed="1" w:defQFormat="0" w:count="267">
-    <w:lsdException w:name="Normal" w:semiHidden="0" w:uiPriority="0" w:unhideWhenUsed="0" w:qFormat="1"/>
-    <w:lsdException w:name="heading 1" w:semiHidden="0" w:uiPriority="9" w:unhideWhenUsed="0" w:qFormat="1"/>
-    <w:lsdException w:name="heading 2" w:uiPriority="9" w:qFormat="1"/>
-    <w:lsdException w:name="heading 3" w:uiPriority="9" w:qFormat="1"/>
-    <w:lsdException w:name="heading 4" w:uiPriority="9" w:qFormat="1"/>
-    <w:lsdException w:name="heading 5" w:uiPriority="9" w:qFormat="1"/>
-    <w:lsdException w:name="heading 6" w:uiPriority="9" w:qFormat="1"/>
-    <w:lsdException w:name="heading 7" w:uiPriority="9" w:qFormat="1"/>
-    <w:lsdException w:name="heading 8" w:uiPriority="9" w:qFormat="1"/>
-    <w:lsdException w:name="heading 9" w:uiPriority="9" w:qFormat="1"/>
-    <w:lsdException w:name="toc 1" w:uiPriority="39"/>
-    <w:lsdException w:name="toc 2" w:uiPriority="39"/>
-    <w:lsdException w:name="toc 3" w:uiPriority="39"/>
-    <w:lsdException w:name="toc 4" w:uiPriority="39"/>
-    <w:lsdException w:name="toc 5" w:uiPriority="39"/>
-    <w:lsdException w:name="toc 6" w:uiPriority="39"/>
-    <w:lsdException w:name="toc 7" w:uiPriority="39"/>
-    <w:lsdException w:name="toc 8" w:uiPriority="39"/>
-    <w:lsdException w:name="toc 9" w:uiPriority="39"/>
-    <w:lsdException w:name="caption" w:uiPriority="35" w:qFormat="1"/>
-    <w:lsdException w:name="Title" w:semiHidden="0" w:uiPriority="10" w:unhideWhenUsed="0" w:qFormat="1"/>
-    <w:lsdException w:name="Default Paragraph Font" w:uiPriority="1"/>
-    <w:lsdException w:name="Subtitle" w:semiHidden="0" w:uiPriority="11" w:unhideWhenUsed="0" w:qFormat="1"/>
-    <w:lsdException w:name="Strong" w:semiHidden="0" w:uiPriority="22" w:unhideWhenUsed="0" w:qFormat="1"/>
-    <w:lsdException w:name="Emphasis" w:semiHidden="0" w:uiPriority="20" w:unhideWhenUsed="0" w:qFormat="1"/>
-    <w:lsdException w:name="Table Grid" w:uiPriority="59"/>
-    <w:lsdException w:name="Placeholder Text" w:unhideWhenUsed="0"/>
-    <w:lsdException w:name="No Spacing" w:semiHidden="0" w:uiPriority="1" w:unhideWhenUsed="0" w:qFormat="1"/>
-    <w:lsdException w:name="Light Shading" w:semiHidden="0" w:uiPriority="60" w:unhideWhenUsed="0"/>
-    <w:lsdException w:name="Light List" w:semiHidden="0" w:uiPriority="61" w:unhideWhenUsed="0"/>
-    <w:lsdException w:name="Light Grid" w:semiHidden="0" w:uiPriority="62" w:unhideWhenUsed="0"/>
-    <w:lsdException w:name="Medium Shading 1" w:semiHidden="0" w:uiPriority="63" w:unhideWhenUsed="0"/>
-    <w:lsdException w:name="Medium Shading 2" w:semiHidden="0" w:uiPriority="64" w:unhideWhenUsed="0"/>
-    <w:lsdException w:name="Medium List 1" w:semiHidden="0" w:uiPriority="65" w:unhideWhenUsed="0"/>
-    <w:lsdException w:name="Medium List 2" w:semiHidden="0" w:uiPriority="66" w:unhideWhenUsed="0"/>
-    <w:lsdException w:name="Medium Grid 1" w:semiHidden="0" w:uiPriority="67" w:unhideWhenUsed="0"/>
-    <w:lsdException w:name="Medium Grid 2" w:semiHidden="0" w:uiPriority="68" w:unhideWhenUsed="0"/>
-    <w:lsdException w:name="Medium Grid 3" w:semiHidden="0" w:uiPriority="69" w:unhideWhenUsed="0"/>
-    <w:lsdException w:name="Dark List" w:semiHidden="0" w:uiPriority="70" w:unhideWhenUsed="0"/>
-    <w:lsdException w:name="Colorful Shading" w:semiHidden="0" w:uiPriority="71" w:unhideWhenUsed="0"/>
-    <w:lsdException w:name="Colorful List" w:semiHidden="0" w:uiPriority="72" w:unhideWhenUsed="0"/>
-    <w:lsdException w:name="Colorful Grid" w:semiHidden="0" w:uiPriority="73" w:unhideWhenUsed="0"/>
-    <w:lsdException w:name="Light Shading Accent 1" w:semiHidden="0" w:uiPriority="60" w:unhideWhenUsed="0"/>
-    <w:lsdException w:name="Light List Accent 1" w:semiHidden="0" w:uiPriority="61" w:unhideWhenUsed="0"/>
-    <w:lsdException w:name="Light Grid Accent 1" w:semiHidden="0" w:uiPriority="62" w:unhideWhenUsed="0"/>
-    <w:lsdException w:name="Medium Shading 1 Accent 1" w:semiHidden="0" w:uiPriority="63" w:unhideWhenUsed="0"/>
-    <w:lsdException w:name="Medium Shading 2 Accent 1" w:semiHidden="0" w:uiPriority="64" w:unhideWhenUsed="0"/>
-    <w:lsdException w:name="Medium List 1 Accent 1" w:semiHidden="0" w:uiPriority="65" w:unhideWhenUsed="0"/>
-    <w:lsdException w:name="Revision" w:unhideWhenUsed="0"/>
-    <w:lsdException w:name="List Paragraph" w:semiHidden="0" w:uiPriority="34" w:unhideWhenUsed="0" w:qFormat="1"/>
-    <w:lsdException w:name="Quote" w:semiHidden="0" w:uiPriority="29" w:unhideWhenUsed="0" w:qFormat="1"/>
-    <w:lsdException w:name="Intense Quote" w:semiHidden="0" w:uiPriority="30" w:unhideWhenUsed="0" w:qFormat="1"/>
-    <w:lsdException w:name="Medium List 2 Accent 1" w:semiHidden="0" w:uiPriority="66" w:unhideWhenUsed="0"/>
-    <w:lsdException w:name="Medium Grid 1 Accent 1" w:semiHidden="0" w:uiPriority="67" w:unhideWhenUsed="0"/>
-    <w:lsdException w:name="Medium Grid 2 Accent 1" w:semiHidden="0" w:uiPriority="68" w:unhideWhenUsed="0"/>
-    <w:lsdException w:name="Medium Grid 3 Accent 1" w:semiHidden="0" w:uiPriority="69" w:unhideWhenUsed="0"/>
-    <w:lsdException w:name="Dark List Accent 1" w:semiHidden="0" w:uiPriority="70" w:unhideWhenUsed="0"/>
-    <w:lsdException w:name="Colorful Shading Accent 1" w:semiHidden="0" w:uiPriority="71" w:unhideWhenUsed="0"/>
-    <w:lsdException w:name="Colorful List Accent 1" w:semiHidden="0" w:uiPriority="72" w:unhideWhenUsed="0"/>
-    <w:lsdException w:name="Colorful Grid Accent 1" w:semiHidden="0" w:uiPriority="73" w:unhideWhenUsed="0"/>
-    <w:lsdException w:name="Light Shading Accent 2" w:semiHidden="0" w:uiPriority="60" w:unhideWhenUsed="0"/>
-    <w:lsdException w:name="Light List Accent 2" w:semiHidden="0" w:uiPriority="61" w:unhideWhenUsed="0"/>
-    <w:lsdException w:name="Light Grid Accent 2" w:semiHidden="0" w:uiPriority="62" w:unhideWhenUsed="0"/>
-    <w:lsdException w:name="Medium Shading 1 Accent 2" w:semiHidden="0" w:uiPriority="63" w:unhideWhenUsed="0"/>
-    <w:lsdException w:name="Medium Shading 2 Accent 2" w:semiHidden="0" w:uiPriority="64" w:unhideWhenUsed="0"/>
-    <w:lsdException w:name="Medium List 1 Accent 2" w:semiHidden="0" w:uiPriority="65" w:unhideWhenUsed="0"/>
-    <w:lsdException w:name="Medium List 2 Accent 2" w:semiHidden="0" w:uiPriority="66" w:unhideWhenUsed="0"/>
-    <w:lsdException w:name="Medium Grid 1 Accent 2" w:semiHidden="0" w:uiPriority="67" w:unhideWhenUsed="0"/>
-    <w:lsdException w:name="Medium Grid 2 Accent 2" w:semiHidden="0" w:uiPriority="68" w:unhideWhenUsed="0"/>
-    <w:lsdException w:name="Medium Grid 3 Accent 2" w:semiHidden="0" w:uiPriority="69" w:unhideWhenUsed="0"/>
-    <w:lsdException w:name="Dark List Accent 2" w:semiHidden="0" w:uiPriority="70" w:unhideWhenUsed="0"/>
-    <w:lsdException w:name="Colorful Shading Accent 2" w:semiHidden="0" w:uiPriority="71" w:unhideWhenUsed="0"/>
-    <w:lsdException w:name="Colorful List Accent 2" w:semiHidden="0" w:uiPriority="72" w:unhideWhenUsed="0"/>
-    <w:lsdException w:name="Colorful Grid Accent 2" w:semiHidden="0" w:uiPriority="73" w:unhideWhenUsed="0"/>
-    <w:lsdException w:name="Light Shading Accent 3" w:semiHidden="0" w:uiPriority="60" w:unhideWhenUsed="0"/>
-    <w:lsdException w:name="Light List Accent 3" w:semiHidden="0" w:uiPriority="61" w:unhideWhenUsed="0"/>
-    <w:lsdException w:name="Light Grid Accent 3" w:semiHidden="0" w:uiPriority="62" w:unhideWhenUsed="0"/>
-    <w:lsdException w:name="Medium Shading 1 Accent 3" w:semiHidden="0" w:uiPriority="63" w:unhideWhenUsed="0"/>
-    <w:lsdException w:name="Medium Shading 2 Accent 3" w:semiHidden="0" w:uiPriority="64" w:unhideWhenUsed="0"/>
-    <w:lsdException w:name="Medium List 1 Accent 3" w:semiHidden="0" w:uiPriority="65" w:unhideWhenUsed="0"/>
-    <w:lsdException w:name="Medium List 2 Accent 3" w:semiHidden="0" w:uiPriority="66" w:unhideWhenUsed="0"/>
-    <w:lsdException w:name="Medium Grid 1 Accent 3" w:semiHidden="0" w:uiPriority="67" w:unhideWhenUsed="0"/>
-    <w:lsdException w:name="Medium Grid 2 Accent 3" w:semiHidden="0" w:uiPriority="68" w:unhideWhenUsed="0"/>
-    <w:lsdException w:name="Medium Grid 3 Accent 3" w:semiHidden="0" w:uiPriority="69" w:unhideWhenUsed="0"/>
-    <w:lsdException w:name="Dark List Accent 3" w:semiHidden="0" w:uiPriority="70" w:unhideWhenUsed="0"/>
-    <w:lsdException w:name="Colorful Shading Accent 3" w:semiHidden="0" w:uiPriority="71" w:unhideWhenUsed="0"/>
-    <w:lsdException w:name="Colorful List Accent 3" w:semiHidden="0" w:uiPriority="72" w:unhideWhenUsed="0"/>
-    <w:lsdException w:name="Colorful Grid Accent 3" w:semiHidden="0" w:uiPriority="73" w:unhideWhenUsed="0"/>
-    <w:lsdException w:name="Light Shading Accent 4" w:semiHidden="0" w:uiPriority="60" w:unhideWhenUsed="0"/>
-    <w:lsdException w:name="Light List Accent 4" w:semiHidden="0" w:uiPriority="61" w:unhideWhenUsed="0"/>
-    <w:lsdException w:name="Light Grid Accent 4" w:semiHidden="0" w:uiPriority="62" w:unhideWhenUsed="0"/>
-    <w:lsdException w:name="Medium Shading 1 Accent 4" w:semiHidden="0" w:uiPriority="63" w:unhideWhenUsed="0"/>
-    <w:lsdException w:name="Medium Shading 2 Accent 4" w:semiHidden="0" w:uiPriority="64" w:unhideWhenUsed="0"/>
-    <w:lsdException w:name="Medium List 1 Accent 4" w:semiHidden="0" w:uiPriority="65" w:unhideWhenUsed="0"/>
-    <w:lsdException w:name="Medium List 2 Accent 4" w:semiHidden="0" w:uiPriority="66" w:unhideWhenUsed="0"/>
-    <w:lsdException w:name="Medium Grid 1 Accent 4" w:semiHidden="0" w:uiPriority="67" w:unhideWhenUsed="0"/>
-    <w:lsdException w:name="Medium Grid 2 Accent 4" w:semiHidden="0" w:uiPriority="68" w:unhideWhenUsed="0"/>
-    <w:lsdException w:name="Medium Grid 3 Accent 4" w:semiHidden="0" w:uiPriority="69" w:unhideWhenUsed="0"/>
-    <w:lsdException w:name="Dark List Accent 4" w:semiHidden="0" w:uiPriority="70" w:unhideWhenUsed="0"/>
-    <w:lsdException w:name="Colorful Shading Accent 4" w:semiHidden="0" w:uiPriority="71" w:unhideWhenUsed="0"/>
-    <w:lsdException w:name="Colorful List Accent 4" w:semiHidden="0" w:uiPriority="72" w:unhideWhenUsed="0"/>
-    <w:lsdException w:name="Colorful Grid Accent 4" w:semiHidden="0" w:uiPriority="73" w:unhideWhenUsed="0"/>
-    <w:lsdException w:name="Light Shading Accent 5" w:semiHidden="0" w:uiPriority="60" w:unhideWhenUsed="0"/>
-    <w:lsdException w:name="Light List Accent 5" w:semiHidden="0" w:uiPriority="61" w:unhideWhenUsed="0"/>
-    <w:lsdException w:name="Light Grid Accent 5" w:semiHidden="0" w:uiPriority="62" w:unhideWhenUsed="0"/>
-    <w:lsdException w:name="Medium Shading 1 Accent 5" w:semiHidden="0" w:uiPriority="63" w:unhideWhenUsed="0"/>
-    <w:lsdException w:name="Medium Shading 2 Accent 5" w:semiHidden="0" w:uiPriority="64" w:unhideWhenUsed="0"/>
-    <w:lsdException w:name="Medium List 1 Accent 5" w:semiHidden="0" w:uiPriority="65" w:unhideWhenUsed="0"/>
-    <w:lsdException w:name="Medium List 2 Accent 5" w:semiHidden="0" w:uiPriority="66" w:unhideWhenUsed="0"/>
-    <w:lsdException w:name="Medium Grid 1 Accent 5" w:semiHidden="0" w:uiPriority="67" w:unhideWhenUsed="0"/>
-    <w:lsdException w:name="Medium Grid 2 Accent 5" w:semiHidden="0" w:uiPriority="68" w:unhideWhenUsed="0"/>
-    <w:lsdException w:name="Medium Grid 3 Accent 5" w:semiHidden="0" w:uiPriority="69" w:unhideWhenUsed="0"/>
-    <w:lsdException w:name="Dark List Accent 5" w:semiHidden="0" w:uiPriority="70" w:unhideWhenUsed="0"/>
-    <w:lsdException w:name="Colorful Shading Accent 5" w:semiHidden="0" w:uiPriority="71" w:unhideWhenUsed="0"/>
-    <w:lsdException w:name="Colorful List Accent 5" w:semiHidden="0" w:uiPriority="72" w:unhideWhenUsed="0"/>
-    <w:lsdException w:name="Colorful Grid Accent 5" w:semiHidden="0" w:uiPriority="73" w:unhideWhenUsed="0"/>
-    <w:lsdException w:name="Light Shading Accent 6" w:semiHidden="0" w:uiPriority="60" w:unhideWhenUsed="0"/>
-    <w:lsdException w:name="Light List Accent 6" w:semiHidden="0" w:uiPriority="61" w:unhideWhenUsed="0"/>
-    <w:lsdException w:name="Light Grid Accent 6" w:semiHidden="0" w:uiPriority="62" w:unhideWhenUsed="0"/>
-    <w:lsdException w:name="Medium Shading 1 Accent 6" w:semiHidden="0" w:uiPriority="63" w:unhideWhenUsed="0"/>
-    <w:lsdException w:name="Medium Shading 2 Accent 6" w:semiHidden="0" w:uiPriority="64" w:unhideWhenUsed="0"/>
-    <w:lsdException w:name="Medium List 1 Accent 6" w:semiHidden="0" w:uiPriority="65" w:unhideWhenUsed="0"/>
-    <w:lsdException w:name="Medium List 2 Accent 6" w:semiHidden="0" w:uiPriority="66" w:unhideWhenUsed="0"/>
-    <w:lsdException w:name="Medium Grid 1 Accent 6" w:semiHidden="0" w:uiPriority="67" w:unhideWhenUsed="0"/>
-    <w:lsdException w:name="Medium Grid 2 Accent 6" w:semiHidden="0" w:uiPriority="68" w:unhideWhenUsed="0"/>
-    <w:lsdException w:name="Medium Grid 3 Accent 6" w:semiHidden="0" w:uiPriority="69" w:unhideWhenUsed="0"/>
-    <w:lsdException w:name="Dark List Accent 6" w:semiHidden="0" w:uiPriority="70" w:unhideWhenUsed="0"/>
-    <w:lsdException w:name="Colorful Shading Accent 6" w:semiHidden="0" w:uiPriority="71" w:unhideWhenUsed="0"/>
-    <w:lsdException w:name="Colorful List Accent 6" w:semiHidden="0" w:uiPriority="72" w:unhideWhenUsed="0"/>
-    <w:lsdException w:name="Colorful Grid Accent 6" w:semiHidden="0" w:uiPriority="73" w:unhideWhenUsed="0"/>
-    <w:lsdException w:name="Subtle Emphasis" w:semiHidden="0" w:uiPriority="19" w:unhideWhenUsed="0" w:qFormat="1"/>
-    <w:lsdException w:name="Intense Emphasis" w:semiHidden="0" w:uiPriority="21" w:unhideWhenUsed="0" w:qFormat="1"/>
-    <w:lsdException w:name="Subtle Reference" w:semiHidden="0" w:uiPriority="31" w:unhideWhenUsed="0" w:qFormat="1"/>
-    <w:lsdException w:name="Intense Reference" w:semiHidden="0" w:uiPriority="32" w:unhideWhenUsed="0" w:qFormat="1"/>
-    <w:lsdException w:name="Book Title" w:semiHidden="0" w:uiPriority="33" w:unhideWhenUsed="0" w:qFormat="1"/>
-    <w:lsdException w:name="Bibliography" w:uiPriority="37"/>
-    <w:lsdException w:name="TOC Heading" w:uiPriority="39" w:qFormat="1"/>
+  <w:latentStyles w:defLockedState="0" w:defUIPriority="99" w:defSemiHidden="0" w:defUnhideWhenUsed="0" w:defQFormat="0" w:count="375">
+    <w:lsdException w:name="Normal" w:uiPriority="0" w:qFormat="1"/>
+    <w:lsdException w:name="heading 1" w:uiPriority="9" w:qFormat="1"/>
+    <w:lsdException w:name="heading 2" w:semiHidden="1" w:uiPriority="9" w:unhideWhenUsed="1" w:qFormat="1"/>
+    <w:lsdException w:name="heading 3" w:semiHidden="1" w:uiPriority="9" w:unhideWhenUsed="1" w:qFormat="1"/>
+    <w:lsdException w:name="heading 4" w:semiHidden="1" w:uiPriority="9" w:unhideWhenUsed="1" w:qFormat="1"/>
+    <w:lsdException w:name="heading 5" w:semiHidden="1" w:uiPriority="9" w:unhideWhenUsed="1" w:qFormat="1"/>
+    <w:lsdException w:name="heading 6" w:semiHidden="1" w:uiPriority="9" w:unhideWhenUsed="1" w:qFormat="1"/>
+    <w:lsdException w:name="heading 7" w:semiHidden="1" w:uiPriority="9" w:unhideWhenUsed="1" w:qFormat="1"/>
+    <w:lsdException w:name="heading 8" w:semiHidden="1" w:uiPriority="9" w:unhideWhenUsed="1" w:qFormat="1"/>
+    <w:lsdException w:name="heading 9" w:semiHidden="1" w:uiPriority="9" w:unhideWhenUsed="1" w:qFormat="1"/>
+    <w:lsdException w:name="index 1" w:semiHidden="1" w:unhideWhenUsed="1"/>
+    <w:lsdException w:name="index 2" w:semiHidden="1" w:unhideWhenUsed="1"/>
+    <w:lsdException w:name="index 3" w:semiHidden="1" w:unhideWhenUsed="1"/>
+    <w:lsdException w:name="index 4" w:semiHidden="1" w:unhideWhenUsed="1"/>
+    <w:lsdException w:name="index 5" w:semiHidden="1" w:unhideWhenUsed="1"/>
+    <w:lsdException w:name="index 6" w:semiHidden="1" w:unhideWhenUsed="1"/>
+    <w:lsdException w:name="index 7" w:semiHidden="1" w:unhideWhenUsed="1"/>
+    <w:lsdException w:name="index 8" w:semiHidden="1" w:unhideWhenUsed="1"/>
+    <w:lsdException w:name="index 9" w:semiHidden="1" w:unhideWhenUsed="1"/>
+    <w:lsdException w:name="toc 1" w:semiHidden="1" w:uiPriority="39" w:unhideWhenUsed="1"/>
+    <w:lsdException w:name="toc 2" w:semiHidden="1" w:uiPriority="39" w:unhideWhenUsed="1"/>
+    <w:lsdException w:name="toc 3" w:semiHidden="1" w:uiPriority="39" w:unhideWhenUsed="1"/>
+    <w:lsdException w:name="toc 4" w:semiHidden="1" w:uiPriority="39" w:unhideWhenUsed="1"/>
+    <w:lsdException w:name="toc 5" w:semiHidden="1" w:uiPriority="39" w:unhideWhenUsed="1"/>
+    <w:lsdException w:name="toc 6" w:semiHidden="1" w:uiPriority="39" w:unhideWhenUsed="1"/>
+    <w:lsdException w:name="toc 7" w:semiHidden="1" w:uiPriority="39" w:unhideWhenUsed="1"/>
+    <w:lsdException w:name="toc 8" w:semiHidden="1" w:uiPriority="39" w:unhideWhenUsed="1"/>
+    <w:lsdException w:name="toc 9" w:semiHidden="1" w:uiPriority="39" w:unhideWhenUsed="1"/>
+    <w:lsdException w:name="Normal Indent" w:semiHidden="1" w:unhideWhenUsed="1"/>
+    <w:lsdException w:name="footnote text" w:semiHidden="1" w:unhideWhenUsed="1"/>
+    <w:lsdException w:name="annotation text" w:semiHidden="1" w:unhideWhenUsed="1"/>
+    <w:lsdException w:name="header" w:semiHidden="1" w:unhideWhenUsed="1"/>
+    <w:lsdException w:name="footer" w:semiHidden="1" w:unhideWhenUsed="1"/>
+    <w:lsdException w:name="index heading" w:semiHidden="1" w:unhideWhenUsed="1"/>
+    <w:lsdException w:name="caption" w:semiHidden="1" w:uiPriority="35" w:unhideWhenUsed="1" w:qFormat="1"/>
+    <w:lsdException w:name="table of figures" w:semiHidden="1" w:unhideWhenUsed="1"/>
+    <w:lsdException w:name="envelope address" w:semiHidden="1" w:unhideWhenUsed="1"/>
+    <w:lsdException w:name="envelope return" w:semiHidden="1" w:unhideWhenUsed="1"/>
+    <w:lsdException w:name="footnote reference" w:semiHidden="1" w:unhideWhenUsed="1"/>
+    <w:lsdException w:name="annotation reference" w:semiHidden="1" w:unhideWhenUsed="1"/>
+    <w:lsdException w:name="line number" w:semiHidden="1" w:unhideWhenUsed="1"/>
+    <w:lsdException w:name="page number" w:semiHidden="1" w:unhideWhenUsed="1"/>
+    <w:lsdException w:name="endnote reference" w:semiHidden="1" w:unhideWhenUsed="1"/>
+    <w:lsdException w:name="endnote text" w:semiHidden="1" w:unhideWhenUsed="1"/>
+    <w:lsdException w:name="table of authorities" w:semiHidden="1" w:unhideWhenUsed="1"/>
+    <w:lsdException w:name="macro" w:semiHidden="1" w:unhideWhenUsed="1"/>
+    <w:lsdException w:name="toa heading" w:semiHidden="1" w:unhideWhenUsed="1"/>
+    <w:lsdException w:name="List" w:semiHidden="1" w:unhideWhenUsed="1"/>
+    <w:lsdException w:name="List Bullet" w:semiHidden="1" w:unhideWhenUsed="1"/>
+    <w:lsdException w:name="List Number" w:semiHidden="1" w:unhideWhenUsed="1"/>
+    <w:lsdException w:name="List 2" w:semiHidden="1" w:unhideWhenUsed="1"/>
+    <w:lsdException w:name="List 3" w:semiHidden="1" w:unhideWhenUsed="1"/>
+    <w:lsdException w:name="List 4" w:semiHidden="1" w:unhideWhenUsed="1"/>
+    <w:lsdException w:name="List 5" w:semiHidden="1" w:unhideWhenUsed="1"/>
+    <w:lsdException w:name="List Bullet 2" w:semiHidden="1" w:unhideWhenUsed="1"/>
+    <w:lsdException w:name="List Bullet 3" w:semiHidden="1" w:unhideWhenUsed="1"/>
+    <w:lsdException w:name="List Bullet 4" w:semiHidden="1" w:unhideWhenUsed="1"/>
+    <w:lsdException w:name="List Bullet 5" w:semiHidden="1" w:unhideWhenUsed="1"/>
+    <w:lsdException w:name="List Number 2" w:semiHidden="1" w:unhideWhenUsed="1"/>
+    <w:lsdException w:name="List Number 3" w:semiHidden="1" w:unhideWhenUsed="1"/>
+    <w:lsdException w:name="List Number 4" w:semiHidden="1" w:unhideWhenUsed="1"/>
+    <w:lsdException w:name="List Number 5" w:semiHidden="1" w:unhideWhenUsed="1"/>
+    <w:lsdException w:name="Title" w:uiPriority="10" w:qFormat="1"/>
+    <w:lsdException w:name="Closing" w:semiHidden="1" w:unhideWhenUsed="1"/>
+    <w:lsdException w:name="Signature" w:semiHidden="1" w:unhideWhenUsed="1"/>
+    <w:lsdException w:name="Default Paragraph Font" w:semiHidden="1" w:uiPriority="1" w:unhideWhenUsed="1"/>
+    <w:lsdException w:name="Body Text" w:semiHidden="1" w:unhideWhenUsed="1"/>
+    <w:lsdException w:name="Body Text Indent" w:semiHidden="1" w:unhideWhenUsed="1"/>
+    <w:lsdException w:name="List Continue" w:semiHidden="1" w:unhideWhenUsed="1"/>
+    <w:lsdException w:name="List Continue 2" w:semiHidden="1" w:unhideWhenUsed="1"/>
+    <w:lsdException w:name="List Continue 3" w:semiHidden="1" w:unhideWhenUsed="1"/>
+    <w:lsdException w:name="List Continue 4" w:semiHidden="1" w:unhideWhenUsed="1"/>
+    <w:lsdException w:name="List Continue 5" w:semiHidden="1" w:unhideWhenUsed="1"/>
+    <w:lsdException w:name="Message Header" w:semiHidden="1" w:unhideWhenUsed="1"/>
+    <w:lsdException w:name="Subtitle" w:uiPriority="11" w:qFormat="1"/>
+    <w:lsdException w:name="Salutation" w:semiHidden="1" w:unhideWhenUsed="1"/>
+    <w:lsdException w:name="Date" w:semiHidden="1" w:unhideWhenUsed="1"/>
+    <w:lsdException w:name="Body Text First Indent" w:semiHidden="1" w:unhideWhenUsed="1"/>
+    <w:lsdException w:name="Body Text First Indent 2" w:semiHidden="1" w:unhideWhenUsed="1"/>
+    <w:lsdException w:name="Note Heading" w:semiHidden="1" w:unhideWhenUsed="1"/>
+    <w:lsdException w:name="Body Text 2" w:semiHidden="1" w:unhideWhenUsed="1"/>
+    <w:lsdException w:name="Body Text 3" w:semiHidden="1" w:unhideWhenUsed="1"/>
+    <w:lsdException w:name="Body Text Indent 2" w:semiHidden="1" w:unhideWhenUsed="1"/>
+    <w:lsdException w:name="Body Text Indent 3" w:semiHidden="1" w:unhideWhenUsed="1"/>
+    <w:lsdException w:name="Block Text" w:semiHidden="1" w:unhideWhenUsed="1"/>
+    <w:lsdException w:name="Hyperlink" w:semiHidden="1" w:unhideWhenUsed="1"/>
+    <w:lsdException w:name="FollowedHyperlink" w:semiHidden="1" w:unhideWhenUsed="1"/>
+    <w:lsdException w:name="Strong" w:uiPriority="22" w:qFormat="1"/>
+    <w:lsdException w:name="Emphasis" w:uiPriority="20" w:qFormat="1"/>
+    <w:lsdException w:name="Document Map" w:semiHidden="1" w:unhideWhenUsed="1"/>
+    <w:lsdException w:name="Plain Text" w:semiHidden="1" w:unhideWhenUsed="1"/>
+    <w:lsdException w:name="E-mail Signature" w:semiHidden="1" w:unhideWhenUsed="1"/>
+    <w:lsdException w:name="HTML Top of Form" w:semiHidden="1" w:unhideWhenUsed="1"/>
+    <w:lsdException w:name="HTML Bottom of Form" w:semiHidden="1" w:unhideWhenUsed="1"/>
+    <w:lsdException w:name="Normal (Web)" w:semiHidden="1" w:unhideWhenUsed="1"/>
+    <w:lsdException w:name="HTML Acronym" w:semiHidden="1" w:unhideWhenUsed="1"/>
+    <w:lsdException w:name="HTML Address" w:semiHidden="1" w:unhideWhenUsed="1"/>
+    <w:lsdException w:name="HTML Cite" w:semiHidden="1" w:unhideWhenUsed="1"/>
+    <w:lsdException w:name="HTML Code" w:semiHidden="1" w:unhideWhenUsed="1"/>
+    <w:lsdException w:name="HTML Definition" w:semiHidden="1" w:unhideWhenUsed="1"/>
+    <w:lsdException w:name="HTML Keyboard" w:semiHidden="1" w:unhideWhenUsed="1"/>
+    <w:lsdException w:name="HTML Preformatted" w:semiHidden="1" w:unhideWhenUsed="1"/>
+    <w:lsdException w:name="HTML Sample" w:semiHidden="1" w:unhideWhenUsed="1"/>
+    <w:lsdException w:name="HTML Typewriter" w:semiHidden="1" w:unhideWhenUsed="1"/>
+    <w:lsdException w:name="HTML Variable" w:semiHidden="1" w:unhideWhenUsed="1"/>
+    <w:lsdException w:name="Normal Table" w:semiHidden="1" w:unhideWhenUsed="1"/>
+    <w:lsdException w:name="annotation subject" w:semiHidden="1" w:unhideWhenUsed="1"/>
+    <w:lsdException w:name="No List" w:semiHidden="1" w:unhideWhenUsed="1"/>
+    <w:lsdException w:name="Outline List 1" w:semiHidden="1" w:unhideWhenUsed="1"/>
+    <w:lsdException w:name="Outline List 2" w:semiHidden="1" w:unhideWhenUsed="1"/>
+    <w:lsdException w:name="Outline List 3" w:semiHidden="1" w:unhideWhenUsed="1"/>
+    <w:lsdException w:name="Table Simple 1" w:semiHidden="1" w:unhideWhenUsed="1"/>
+    <w:lsdException w:name="Table Simple 2" w:semiHidden="1" w:unhideWhenUsed="1"/>
+    <w:lsdException w:name="Table Simple 3" w:semiHidden="1" w:unhideWhenUsed="1"/>
+    <w:lsdException w:name="Table Classic 1" w:semiHidden="1" w:unhideWhenUsed="1"/>
+    <w:lsdException w:name="Table Classic 2" w:semiHidden="1" w:unhideWhenUsed="1"/>
+    <w:lsdException w:name="Table Classic 3" w:semiHidden="1" w:unhideWhenUsed="1"/>
+    <w:lsdException w:name="Table Classic 4" w:semiHidden="1" w:unhideWhenUsed="1"/>
+    <w:lsdException w:name="Table Colorful 1" w:semiHidden="1" w:unhideWhenUsed="1"/>
+    <w:lsdException w:name="Table Colorful 2" w:semiHidden="1" w:unhideWhenUsed="1"/>
+    <w:lsdException w:name="Table Colorful 3" w:semiHidden="1" w:unhideWhenUsed="1"/>
+    <w:lsdException w:name="Table Columns 1" w:semiHidden="1" w:unhideWhenUsed="1"/>
+    <w:lsdException w:name="Table Columns 2" w:semiHidden="1" w:unhideWhenUsed="1"/>
+    <w:lsdException w:name="Table Columns 3" w:semiHidden="1" w:unhideWhenUsed="1"/>
+    <w:lsdException w:name="Table Columns 4" w:semiHidden="1" w:unhideWhenUsed="1"/>
+    <w:lsdException w:name="Table Columns 5" w:semiHidden="1" w:unhideWhenUsed="1"/>
+    <w:lsdException w:name="Table Grid 1" w:semiHidden="1" w:unhideWhenUsed="1"/>
+    <w:lsdException w:name="Table Grid 2" w:semiHidden="1" w:unhideWhenUsed="1"/>
+    <w:lsdException w:name="Table Grid 3" w:semiHidden="1" w:unhideWhenUsed="1"/>
+    <w:lsdException w:name="Table Grid 4" w:semiHidden="1" w:unhideWhenUsed="1"/>
+    <w:lsdException w:name="Table Grid 5" w:semiHidden="1" w:unhideWhenUsed="1"/>
+    <w:lsdException w:name="Table Grid 6" w:semiHidden="1" w:unhideWhenUsed="1"/>
+    <w:lsdException w:name="Table Grid 7" w:semiHidden="1" w:unhideWhenUsed="1"/>
+    <w:lsdException w:name="Table Grid 8" w:semiHidden="1" w:unhideWhenUsed="1"/>
+    <w:lsdException w:name="Table List 1" w:semiHidden="1" w:unhideWhenUsed="1"/>
+    <w:lsdException w:name="Table List 2" w:semiHidden="1" w:unhideWhenUsed="1"/>
+    <w:lsdException w:name="Table List 3" w:semiHidden="1" w:unhideWhenUsed="1"/>
+    <w:lsdException w:name="Table List 4" w:semiHidden="1" w:unhideWhenUsed="1"/>
+    <w:lsdException w:name="Table List 5" w:semiHidden="1" w:unhideWhenUsed="1"/>
+    <w:lsdException w:name="Table List 6" w:semiHidden="1" w:unhideWhenUsed="1"/>
+    <w:lsdException w:name="Table List 7" w:semiHidden="1" w:unhideWhenUsed="1"/>
+    <w:lsdException w:name="Table List 8" w:semiHidden="1" w:unhideWhenUsed="1"/>
+    <w:lsdException w:name="Table 3D effects 1" w:semiHidden="1" w:unhideWhenUsed="1"/>
+    <w:lsdException w:name="Table 3D effects 2" w:semiHidden="1" w:unhideWhenUsed="1"/>
+    <w:lsdException w:name="Table 3D effects 3" w:semiHidden="1" w:unhideWhenUsed="1"/>
+    <w:lsdException w:name="Table Contemporary" w:semiHidden="1" w:unhideWhenUsed="1"/>
+    <w:lsdException w:name="Table Elegant" w:semiHidden="1" w:unhideWhenUsed="1"/>
+    <w:lsdException w:name="Table Professional" w:semiHidden="1" w:unhideWhenUsed="1"/>
+    <w:lsdException w:name="Table Subtle 1" w:semiHidden="1" w:unhideWhenUsed="1"/>
+    <w:lsdException w:name="Table Subtle 2" w:semiHidden="1" w:unhideWhenUsed="1"/>
+    <w:lsdException w:name="Table Web 1" w:semiHidden="1" w:unhideWhenUsed="1"/>
+    <w:lsdException w:name="Table Web 2" w:semiHidden="1" w:unhideWhenUsed="1"/>
+    <w:lsdException w:name="Table Web 3" w:semiHidden="1" w:unhideWhenUsed="1"/>
+    <w:lsdException w:name="Balloon Text" w:semiHidden="1" w:unhideWhenUsed="1"/>
+    <w:lsdException w:name="Table Grid" w:semiHidden="1" w:uiPriority="59" w:unhideWhenUsed="1"/>
+    <w:lsdException w:name="Table Theme" w:semiHidden="1" w:unhideWhenUsed="1"/>
+    <w:lsdException w:name="Placeholder Text" w:semiHidden="1"/>
+    <w:lsdException w:name="No Spacing" w:uiPriority="1" w:qFormat="1"/>
+    <w:lsdException w:name="Light Shading" w:uiPriority="60"/>
+    <w:lsdException w:name="Light List" w:uiPriority="61"/>
+    <w:lsdException w:name="Light Grid" w:uiPriority="62"/>
+    <w:lsdException w:name="Medium Shading 1" w:uiPriority="63"/>
+    <w:lsdException w:name="Medium Shading 2" w:uiPriority="64"/>
+    <w:lsdException w:name="Medium List 1" w:uiPriority="65"/>
+    <w:lsdException w:name="Medium List 2" w:uiPriority="66"/>
+    <w:lsdException w:name="Medium Grid 1" w:uiPriority="67"/>
+    <w:lsdException w:name="Medium Grid 2" w:uiPriority="68"/>
+    <w:lsdException w:name="Medium Grid 3" w:uiPriority="69"/>
+    <w:lsdException w:name="Dark List" w:uiPriority="70"/>
+    <w:lsdException w:name="Colorful Shading" w:uiPriority="71"/>
+    <w:lsdException w:name="Colorful List" w:uiPriority="72"/>
+    <w:lsdException w:name="Colorful Grid" w:uiPriority="73"/>
+    <w:lsdException w:name="Light Shading Accent 1" w:uiPriority="60"/>
+    <w:lsdException w:name="Light List Accent 1" w:uiPriority="61"/>
+    <w:lsdException w:name="Light Grid Accent 1" w:uiPriority="62"/>
+    <w:lsdException w:name="Medium Shading 1 Accent 1" w:uiPriority="63"/>
+    <w:lsdException w:name="Medium Shading 2 Accent 1" w:uiPriority="64"/>
+    <w:lsdException w:name="Medium List 1 Accent 1" w:uiPriority="65"/>
+    <w:lsdException w:name="Revision" w:semiHidden="1"/>
+    <w:lsdException w:name="List Paragraph" w:uiPriority="34" w:qFormat="1"/>
+    <w:lsdException w:name="Quote" w:uiPriority="29" w:qFormat="1"/>
+    <w:lsdException w:name="Intense Quote" w:uiPriority="30" w:qFormat="1"/>
+    <w:lsdException w:name="Medium List 2 Accent 1" w:uiPriority="66"/>
+    <w:lsdException w:name="Medium Grid 1 Accent 1" w:uiPriority="67"/>
+    <w:lsdException w:name="Medium Grid 2 Accent 1" w:uiPriority="68"/>
+    <w:lsdException w:name="Medium Grid 3 Accent 1" w:uiPriority="69"/>
+    <w:lsdException w:name="Dark List Accent 1" w:uiPriority="70"/>
+    <w:lsdException w:name="Colorful Shading Accent 1" w:uiPriority="71"/>
+    <w:lsdException w:name="Colorful List Accent 1" w:uiPriority="72"/>
+    <w:lsdException w:name="Colorful Grid Accent 1" w:uiPriority="73"/>
+    <w:lsdException w:name="Light Shading Accent 2" w:uiPriority="60"/>
+    <w:lsdException w:name="Light List Accent 2" w:uiPriority="61"/>
+    <w:lsdException w:name="Light Grid Accent 2" w:uiPriority="62"/>
+    <w:lsdException w:name="Medium Shading 1 Accent 2" w:uiPriority="63"/>
+    <w:lsdException w:name="Medium Shading 2 Accent 2" w:uiPriority="64"/>
+    <w:lsdException w:name="Medium List 1 Accent 2" w:uiPriority="65"/>
+    <w:lsdException w:name="Medium List 2 Accent 2" w:uiPriority="66"/>
+    <w:lsdException w:name="Medium Grid 1 Accent 2" w:uiPriority="67"/>
+    <w:lsdException w:name="Medium Grid 2 Accent 2" w:uiPriority="68"/>
+    <w:lsdException w:name="Medium Grid 3 Accent 2" w:uiPriority="69"/>
+    <w:lsdException w:name="Dark List Accent 2" w:uiPriority="70"/>
+    <w:lsdException w:name="Colorful Shading Accent 2" w:uiPriority="71"/>
+    <w:lsdException w:name="Colorful List Accent 2" w:uiPriority="72"/>
+    <w:lsdException w:name="Colorful Grid Accent 2" w:uiPriority="73"/>
+    <w:lsdException w:name="Light Shading Accent 3" w:uiPriority="60"/>
+    <w:lsdException w:name="Light List Accent 3" w:uiPriority="61"/>
+    <w:lsdException w:name="Light Grid Accent 3" w:uiPriority="62"/>
+    <w:lsdException w:name="Medium Shading 1 Accent 3" w:uiPriority="63"/>
+    <w:lsdException w:name="Medium Shading 2 Accent 3" w:uiPriority="64"/>
+    <w:lsdException w:name="Medium List 1 Accent 3" w:uiPriority="65"/>
+    <w:lsdException w:name="Medium List 2 Accent 3" w:uiPriority="66"/>
+    <w:lsdException w:name="Medium Grid 1 Accent 3" w:uiPriority="67"/>
+    <w:lsdException w:name="Medium Grid 2 Accent 3" w:uiPriority="68"/>
+    <w:lsdException w:name="Medium Grid 3 Accent 3" w:uiPriority="69"/>
+    <w:lsdException w:name="Dark List Accent 3" w:uiPriority="70"/>
+    <w:lsdException w:name="Colorful Shading Accent 3" w:uiPriority="71"/>
+    <w:lsdException w:name="Colorful List Accent 3" w:uiPriority="72"/>
+    <w:lsdException w:name="Colorful Grid Accent 3" w:uiPriority="73"/>
+    <w:lsdException w:name="Light Shading Accent 4" w:uiPriority="60"/>
+    <w:lsdException w:name="Light List Accent 4" w:uiPriority="61"/>
+    <w:lsdException w:name="Light Grid Accent 4" w:uiPriority="62"/>
+    <w:lsdException w:name="Medium Shading 1 Accent 4" w:uiPriority="63"/>
+    <w:lsdException w:name="Medium Shading 2 Accent 4" w:uiPriority="64"/>
+    <w:lsdException w:name="Medium List 1 Accent 4" w:uiPriority="65"/>
+    <w:lsdException w:name="Medium List 2 Accent 4" w:uiPriority="66"/>
+    <w:lsdException w:name="Medium Grid 1 Accent 4" w:uiPriority="67"/>
+    <w:lsdException w:name="Medium Grid 2 Accent 4" w:uiPriority="68"/>
+    <w:lsdException w:name="Medium Grid 3 Accent 4" w:uiPriority="69"/>
+    <w:lsdException w:name="Dark List Accent 4" w:uiPriority="70"/>
+    <w:lsdException w:name="Colorful Shading Accent 4" w:uiPriority="71"/>
+    <w:lsdException w:name="Colorful List Accent 4" w:uiPriority="72"/>
+    <w:lsdException w:name="Colorful Grid Accent 4" w:uiPriority="73"/>
+    <w:lsdException w:name="Light Shading Accent 5" w:uiPriority="60"/>
+    <w:lsdException w:name="Light List Accent 5" w:uiPriority="61"/>
+    <w:lsdException w:name="Light Grid Accent 5" w:uiPriority="62"/>
+    <w:lsdException w:name="Medium Shading 1 Accent 5" w:uiPriority="63"/>
+    <w:lsdException w:name="Medium Shading 2 Accent 5" w:uiPriority="64"/>
+    <w:lsdException w:name="Medium List 1 Accent 5" w:uiPriority="65"/>
+    <w:lsdException w:name="Medium List 2 Accent 5" w:uiPriority="66"/>
+    <w:lsdException w:name="Medium Grid 1 Accent 5" w:uiPriority="67"/>
+    <w:lsdException w:name="Medium Grid 2 Accent 5" w:uiPriority="68"/>
+    <w:lsdException w:name="Medium Grid 3 Accent 5" w:uiPriority="69"/>
+    <w:lsdException w:name="Dark List Accent 5" w:uiPriority="70"/>
+    <w:lsdException w:name="Colorful Shading Accent 5" w:uiPriority="71"/>
+    <w:lsdException w:name="Colorful List Accent 5" w:uiPriority="72"/>
+    <w:lsdException w:name="Colorful Grid Accent 5" w:uiPriority="73"/>
+    <w:lsdException w:name="Light Shading Accent 6" w:uiPriority="60"/>
+    <w:lsdException w:name="Light List Accent 6" w:uiPriority="61"/>
+    <w:lsdException w:name="Light Grid Accent 6" w:uiPriority="62"/>
+    <w:lsdException w:name="Medium Shading 1 Accent 6" w:uiPriority="63"/>
+    <w:lsdException w:name="Medium Shading 2 Accent 6" w:uiPriority="64"/>
+    <w:lsdException w:name="Medium List 1 Accent 6" w:uiPriority="65"/>
+    <w:lsdException w:name="Medium List 2 Accent 6" w:uiPriority="66"/>
+    <w:lsdException w:name="Medium Grid 1 Accent 6" w:uiPriority="67"/>
+    <w:lsdException w:name="Medium Grid 2 Accent 6" w:uiPriority="68"/>
+    <w:lsdException w:name="Medium Grid 3 Accent 6" w:uiPriority="69"/>
+    <w:lsdException w:name="Dark List Accent 6" w:uiPriority="70"/>
+    <w:lsdException w:name="Colorful Shading Accent 6" w:uiPriority="71"/>
+    <w:lsdException w:name="Colorful List Accent 6" w:uiPriority="72"/>
+    <w:lsdException w:name="Colorful Grid Accent 6" w:uiPriority="73"/>
+    <w:lsdException w:name="Subtle Emphasis" w:uiPriority="19" w:qFormat="1"/>
+    <w:lsdException w:name="Intense Emphasis" w:uiPriority="21" w:qFormat="1"/>
+    <w:lsdException w:name="Subtle Reference" w:uiPriority="31" w:qFormat="1"/>
+    <w:lsdException w:name="Intense Reference" w:uiPriority="32" w:qFormat="1"/>
+    <w:lsdException w:name="Book Title" w:uiPriority="33" w:qFormat="1"/>
+    <w:lsdException w:name="Bibliography" w:semiHidden="1" w:uiPriority="37" w:unhideWhenUsed="1"/>
+    <w:lsdException w:name="TOC Heading" w:semiHidden="1" w:uiPriority="39" w:unhideWhenUsed="1" w:qFormat="1"/>
+    <w:lsdException w:name="Plain Table 1" w:uiPriority="41"/>
+    <w:lsdException w:name="Plain Table 2" w:uiPriority="42"/>
+    <w:lsdException w:name="Plain Table 3" w:uiPriority="43"/>
+    <w:lsdException w:name="Plain Table 4" w:uiPriority="44"/>
+    <w:lsdException w:name="Plain Table 5" w:uiPriority="45"/>
+    <w:lsdException w:name="Grid Table Light" w:uiPriority="40"/>
+    <w:lsdException w:name="Grid Table 1 Light" w:uiPriority="46"/>
+    <w:lsdException w:name="Grid Table 2" w:uiPriority="47"/>
+    <w:lsdException w:name="Grid Table 3" w:uiPriority="48"/>
+    <w:lsdException w:name="Grid Table 4" w:uiPriority="49"/>
+    <w:lsdException w:name="Grid Table 5 Dark" w:uiPriority="50"/>
+    <w:lsdException w:name="Grid Table 6 Colorful" w:uiPriority="51"/>
+    <w:lsdException w:name="Grid Table 7 Colorful" w:uiPriority="52"/>
+    <w:lsdException w:name="Grid Table 1 Light Accent 1" w:uiPriority="46"/>
+    <w:lsdException w:name="Grid Table 2 Accent 1" w:uiPriority="47"/>
+    <w:lsdException w:name="Grid Table 3 Accent 1" w:uiPriority="48"/>
+    <w:lsdException w:name="Grid Table 4 Accent 1" w:uiPriority="49"/>
+    <w:lsdException w:name="Grid Table 5 Dark Accent 1" w:uiPriority="50"/>
+    <w:lsdException w:name="Grid Table 6 Colorful Accent 1" w:uiPriority="51"/>
+    <w:lsdException w:name="Grid Table 7 Colorful Accent 1" w:uiPriority="52"/>
+    <w:lsdException w:name="Grid Table 1 Light Accent 2" w:uiPriority="46"/>
+    <w:lsdException w:name="Grid Table 2 Accent 2" w:uiPriority="47"/>
+    <w:lsdException w:name="Grid Table 3 Accent 2" w:uiPriority="48"/>
+    <w:lsdException w:name="Grid Table 4 Accent 2" w:uiPriority="49"/>
+    <w:lsdException w:name="Grid Table 5 Dark Accent 2" w:uiPriority="50"/>
+    <w:lsdException w:name="Grid Table 6 Colorful Accent 2" w:uiPriority="51"/>
+    <w:lsdException w:name="Grid Table 7 Colorful Accent 2" w:uiPriority="52"/>
+    <w:lsdException w:name="Grid Table 1 Light Accent 3" w:uiPriority="46"/>
+    <w:lsdException w:name="Grid Table 2 Accent 3" w:uiPriority="47"/>
+    <w:lsdException w:name="Grid Table 3 Accent 3" w:uiPriority="48"/>
+    <w:lsdException w:name="Grid Table 4 Accent 3" w:uiPriority="49"/>
+    <w:lsdException w:name="Grid Table 5 Dark Accent 3" w:uiPriority="50"/>
+    <w:lsdException w:name="Grid Table 6 Colorful Accent 3" w:uiPriority="51"/>
+    <w:lsdException w:name="Grid Table 7 Colorful Accent 3" w:uiPriority="52"/>
+    <w:lsdException w:name="Grid Table 1 Light Accent 4" w:uiPriority="46"/>
+    <w:lsdException w:name="Grid Table 2 Accent 4" w:uiPriority="47"/>
+    <w:lsdException w:name="Grid Table 3 Accent 4" w:uiPriority="48"/>
+    <w:lsdException w:name="Grid Table 4 Accent 4" w:uiPriority="49"/>
+    <w:lsdException w:name="Grid Table 5 Dark Accent 4" w:uiPriority="50"/>
+    <w:lsdException w:name="Grid Table 6 Colorful Accent 4" w:uiPriority="51"/>
+    <w:lsdException w:name="Grid Table 7 Colorful Accent 4" w:uiPriority="52"/>
+    <w:lsdException w:name="Grid Table 1 Light Accent 5" w:uiPriority="46"/>
+    <w:lsdException w:name="Grid Table 2 Accent 5" w:uiPriority="47"/>
+    <w:lsdException w:name="Grid Table 3 Accent 5" w:uiPriority="48"/>
+    <w:lsdException w:name="Grid Table 4 Accent 5" w:uiPriority="49"/>
+    <w:lsdException w:name="Grid Table 5 Dark Accent 5" w:uiPriority="50"/>
+    <w:lsdException w:name="Grid Table 6 Colorful Accent 5" w:uiPriority="51"/>
+    <w:lsdException w:name="Grid Table 7 Colorful Accent 5" w:uiPriority="52"/>
+    <w:lsdException w:name="Grid Table 1 Light Accent 6" w:uiPriority="46"/>
+    <w:lsdException w:name="Grid Table 2 Accent 6" w:uiPriority="47"/>
+    <w:lsdException w:name="Grid Table 3 Accent 6" w:uiPriority="48"/>
+    <w:lsdException w:name="Grid Table 4 Accent 6" w:uiPriority="49"/>
+    <w:lsdException w:name="Grid Table 5 Dark Accent 6" w:uiPriority="50"/>
+    <w:lsdException w:name="Grid Table 6 Colorful Accent 6" w:uiPriority="51"/>
+    <w:lsdException w:name="Grid Table 7 Colorful Accent 6" w:uiPriority="52"/>
+    <w:lsdException w:name="List Table 1 Light" w:uiPriority="46"/>
+    <w:lsdException w:name="List Table 2" w:uiPriority="47"/>
+    <w:lsdException w:name="List Table 3" w:uiPriority="48"/>
+    <w:lsdException w:name="List Table 4" w:uiPriority="49"/>
+    <w:lsdException w:name="List Table 5 Dark" w:uiPriority="50"/>
+    <w:lsdException w:name="List Table 6 Colorful" w:uiPriority="51"/>
+    <w:lsdException w:name="List Table 7 Colorful" w:uiPriority="52"/>
+    <w:lsdException w:name="List Table 1 Light Accent 1" w:uiPriority="46"/>
+    <w:lsdException w:name="List Table 2 Accent 1" w:uiPriority="47"/>
+    <w:lsdException w:name="List Table 3 Accent 1" w:uiPriority="48"/>
+    <w:lsdException w:name="List Table 4 Accent 1" w:uiPriority="49"/>
+    <w:lsdException w:name="List Table 5 Dark Accent 1" w:uiPriority="50"/>
+    <w:lsdException w:name="List Table 6 Colorful Accent 1" w:uiPriority="51"/>
+    <w:lsdException w:name="List Table 7 Colorful Accent 1" w:uiPriority="52"/>
+    <w:lsdException w:name="List Table 1 Light Accent 2" w:uiPriority="46"/>
+    <w:lsdException w:name="List Table 2 Accent 2" w:uiPriority="47"/>
+    <w:lsdException w:name="List Table 3 Accent 2" w:uiPriority="48"/>
+    <w:lsdException w:name="List Table 4 Accent 2" w:uiPriority="49"/>
+    <w:lsdException w:name="List Table 5 Dark Accent 2" w:uiPriority="50"/>
+    <w:lsdException w:name="List Table 6 Colorful Accent 2" w:uiPriority="51"/>
+    <w:lsdException w:name="List Table 7 Colorful Accent 2" w:uiPriority="52"/>
+    <w:lsdException w:name="List Table 1 Light Accent 3" w:uiPriority="46"/>
+    <w:lsdException w:name="List Table 2 Accent 3" w:uiPriority="47"/>
+    <w:lsdException w:name="List Table 3 Accent 3" w:uiPriority="48"/>
+    <w:lsdException w:name="List Table 4 Accent 3" w:uiPriority="49"/>
+    <w:lsdException w:name="List Table 5 Dark Accent 3" w:uiPriority="50"/>
+    <w:lsdException w:name="List Table 6 Colorful Accent 3" w:uiPriority="51"/>
+    <w:lsdException w:name="List Table 7 Colorful Accent 3" w:uiPriority="52"/>
+    <w:lsdException w:name="List Table 1 Light Accent 4" w:uiPriority="46"/>
+    <w:lsdException w:name="List Table 2 Accent 4" w:uiPriority="47"/>
+    <w:lsdException w:name="List Table 3 Accent 4" w:uiPriority="48"/>
+    <w:lsdException w:name="List Table 4 Accent 4" w:uiPriority="49"/>
+    <w:lsdException w:name="List Table 5 Dark Accent 4" w:uiPriority="50"/>
+    <w:lsdException w:name="List Table 6 Colorful Accent 4" w:uiPriority="51"/>
+    <w:lsdException w:name="List Table 7 Colorful Accent 4" w:uiPriority="52"/>
+    <w:lsdException w:name="List Table 1 Light Accent 5" w:uiPriority="46"/>
+    <w:lsdException w:name="List Table 2 Accent 5" w:uiPriority="47"/>
+    <w:lsdException w:name="List Table 3 Accent 5" w:uiPriority="48"/>
+    <w:lsdException w:name="List Table 4 Accent 5" w:uiPriority="49"/>
+    <w:lsdException w:name="List Table 5 Dark Accent 5" w:uiPriority="50"/>
+    <w:lsdException w:name="List Table 6 Colorful Accent 5" w:uiPriority="51"/>
+    <w:lsdException w:name="List Table 7 Colorful Accent 5" w:uiPriority="52"/>
+    <w:lsdException w:name="List Table 1 Light Accent 6" w:uiPriority="46"/>
+    <w:lsdException w:name="List Table 2 Accent 6" w:uiPriority="47"/>
+    <w:lsdException w:name="List Table 3 Accent 6" w:uiPriority="48"/>
+    <w:lsdException w:name="List Table 4 Accent 6" w:uiPriority="49"/>
+    <w:lsdException w:name="List Table 5 Dark Accent 6" w:uiPriority="50"/>
+    <w:lsdException w:name="List Table 6 Colorful Accent 6" w:uiPriority="51"/>
+    <w:lsdException w:name="List Table 7 Colorful Accent 6" w:uiPriority="52"/>
+    <w:lsdException w:name="Mention" w:semiHidden="1" w:unhideWhenUsed="1"/>
+    <w:lsdException w:name="Smart Hyperlink" w:semiHidden="1" w:unhideWhenUsed="1"/>
+    <w:lsdException w:name="Hashtag" w:semiHidden="1" w:unhideWhenUsed="1"/>
+    <w:lsdException w:name="Unresolved Mention" w:semiHidden="1" w:unhideWhenUsed="1"/>
   </w:latentStyles>
   <w:style w:type="paragraph" w:default="1" w:styleId="Normal">
     <w:name w:val="Normal"/>
@@ -3613,7 +3937,6 @@
       <w:spacing w:after="0" w:line="240" w:lineRule="auto"/>
     </w:pPr>
     <w:tblPr>
-      <w:tblInd w:w="0" w:type="dxa"/>
       <w:tblBorders>
         <w:top w:val="single" w:sz="4" w:space="0" w:color="auto"/>
         <w:left w:val="single" w:sz="4" w:space="0" w:color="auto"/>
@@ -3622,12 +3945,6 @@
         <w:insideH w:val="single" w:sz="4" w:space="0" w:color="auto"/>
         <w:insideV w:val="single" w:sz="4" w:space="0" w:color="auto"/>
       </w:tblBorders>
-      <w:tblCellMar>
-        <w:top w:w="0" w:type="dxa"/>
-        <w:left w:w="108" w:type="dxa"/>
-        <w:bottom w:w="0" w:type="dxa"/>
-        <w:right w:w="108" w:type="dxa"/>
-      </w:tblCellMar>
     </w:tblPr>
   </w:style>
   <w:style w:type="paragraph" w:styleId="NoSpacing">
@@ -3653,195 +3970,75 @@
       <w:lang w:eastAsia="ja-JP"/>
     </w:rPr>
   </w:style>
-</w:styles>
-</file>
-
-<file path=word/stylesWithEffects.xml><?xml version="1.0" encoding="utf-8"?>
-<w:styles xmlns:wpc="http://schemas.microsoft.com/office/word/2010/wordprocessingCanvas" xmlns:mc="http://schemas.openxmlformats.org/markup-compatibility/2006" xmlns:o="urn:schemas-microsoft-com:office:office" xmlns:r="http://schemas.openxmlformats.org/officeDocument/2006/relationships" xmlns:m="http://schemas.openxmlformats.org/officeDocument/2006/math" xmlns:v="urn:schemas-microsoft-com:vml" xmlns:wp14="http://schemas.microsoft.com/office/word/2010/wordprocessingDrawing" xmlns:wp="http://schemas.openxmlformats.org/drawingml/2006/wordprocessingDrawing" xmlns:w10="urn:schemas-microsoft-com:office:word" xmlns:w="http://schemas.openxmlformats.org/wordprocessingml/2006/main" xmlns:w14="http://schemas.microsoft.com/office/word/2010/wordml" xmlns:wpg="http://schemas.microsoft.com/office/word/2010/wordprocessingGroup" xmlns:wpi="http://schemas.microsoft.com/office/word/2010/wordprocessingInk" xmlns:wne="http://schemas.microsoft.com/office/word/2006/wordml" xmlns:wps="http://schemas.microsoft.com/office/word/2010/wordprocessingShape" mc:Ignorable="w14 wp14">
-  <w:docDefaults>
-    <w:rPrDefault>
-      <w:rPr>
-        <w:rFonts w:asciiTheme="minorHAnsi" w:eastAsiaTheme="minorEastAsia" w:hAnsiTheme="minorHAnsi" w:cstheme="minorBidi"/>
-        <w:sz w:val="22"/>
-        <w:szCs w:val="22"/>
-        <w:lang w:val="en-US" w:eastAsia="en-US" w:bidi="ar-SA"/>
-      </w:rPr>
-    </w:rPrDefault>
-    <w:pPrDefault>
-      <w:pPr>
-        <w:spacing w:after="200" w:line="276" w:lineRule="auto"/>
-      </w:pPr>
-    </w:pPrDefault>
-  </w:docDefaults>
-  <w:latentStyles w:defLockedState="0" w:defUIPriority="99" w:defSemiHidden="1" w:defUnhideWhenUsed="1" w:defQFormat="0" w:count="267">
-    <w:lsdException w:name="Normal" w:semiHidden="0" w:uiPriority="0" w:unhideWhenUsed="0" w:qFormat="1"/>
-    <w:lsdException w:name="heading 1" w:semiHidden="0" w:uiPriority="9" w:unhideWhenUsed="0" w:qFormat="1"/>
-    <w:lsdException w:name="heading 2" w:uiPriority="9" w:qFormat="1"/>
-    <w:lsdException w:name="heading 3" w:uiPriority="9" w:qFormat="1"/>
-    <w:lsdException w:name="heading 4" w:uiPriority="9" w:qFormat="1"/>
-    <w:lsdException w:name="heading 5" w:uiPriority="9" w:qFormat="1"/>
-    <w:lsdException w:name="heading 6" w:uiPriority="9" w:qFormat="1"/>
-    <w:lsdException w:name="heading 7" w:uiPriority="9" w:qFormat="1"/>
-    <w:lsdException w:name="heading 8" w:uiPriority="9" w:qFormat="1"/>
-    <w:lsdException w:name="heading 9" w:uiPriority="9" w:qFormat="1"/>
-    <w:lsdException w:name="toc 1" w:uiPriority="39"/>
-    <w:lsdException w:name="toc 2" w:uiPriority="39"/>
-    <w:lsdException w:name="toc 3" w:uiPriority="39"/>
-    <w:lsdException w:name="toc 4" w:uiPriority="39"/>
-    <w:lsdException w:name="toc 5" w:uiPriority="39"/>
-    <w:lsdException w:name="toc 6" w:uiPriority="39"/>
-    <w:lsdException w:name="toc 7" w:uiPriority="39"/>
-    <w:lsdException w:name="toc 8" w:uiPriority="39"/>
-    <w:lsdException w:name="toc 9" w:uiPriority="39"/>
-    <w:lsdException w:name="caption" w:uiPriority="35" w:qFormat="1"/>
-    <w:lsdException w:name="Title" w:semiHidden="0" w:uiPriority="10" w:unhideWhenUsed="0" w:qFormat="1"/>
-    <w:lsdException w:name="Default Paragraph Font" w:uiPriority="1"/>
-    <w:lsdException w:name="Subtitle" w:semiHidden="0" w:uiPriority="11" w:unhideWhenUsed="0" w:qFormat="1"/>
-    <w:lsdException w:name="Strong" w:semiHidden="0" w:uiPriority="22" w:unhideWhenUsed="0" w:qFormat="1"/>
-    <w:lsdException w:name="Emphasis" w:semiHidden="0" w:uiPriority="20" w:unhideWhenUsed="0" w:qFormat="1"/>
-    <w:lsdException w:name="Table Grid" w:semiHidden="0" w:uiPriority="59" w:unhideWhenUsed="0"/>
-    <w:lsdException w:name="Placeholder Text" w:unhideWhenUsed="0"/>
-    <w:lsdException w:name="No Spacing" w:semiHidden="0" w:uiPriority="1" w:unhideWhenUsed="0" w:qFormat="1"/>
-    <w:lsdException w:name="Light Shading" w:semiHidden="0" w:uiPriority="60" w:unhideWhenUsed="0"/>
-    <w:lsdException w:name="Light List" w:semiHidden="0" w:uiPriority="61" w:unhideWhenUsed="0"/>
-    <w:lsdException w:name="Light Grid" w:semiHidden="0" w:uiPriority="62" w:unhideWhenUsed="0"/>
-    <w:lsdException w:name="Medium Shading 1" w:semiHidden="0" w:uiPriority="63" w:unhideWhenUsed="0"/>
-    <w:lsdException w:name="Medium Shading 2" w:semiHidden="0" w:uiPriority="64" w:unhideWhenUsed="0"/>
-    <w:lsdException w:name="Medium List 1" w:semiHidden="0" w:uiPriority="65" w:unhideWhenUsed="0"/>
-    <w:lsdException w:name="Medium List 2" w:semiHidden="0" w:uiPriority="66" w:unhideWhenUsed="0"/>
-    <w:lsdException w:name="Medium Grid 1" w:semiHidden="0" w:uiPriority="67" w:unhideWhenUsed="0"/>
-    <w:lsdException w:name="Medium Grid 2" w:semiHidden="0" w:uiPriority="68" w:unhideWhenUsed="0"/>
-    <w:lsdException w:name="Medium Grid 3" w:semiHidden="0" w:uiPriority="69" w:unhideWhenUsed="0"/>
-    <w:lsdException w:name="Dark List" w:semiHidden="0" w:uiPriority="70" w:unhideWhenUsed="0"/>
-    <w:lsdException w:name="Colorful Shading" w:semiHidden="0" w:uiPriority="71" w:unhideWhenUsed="0"/>
-    <w:lsdException w:name="Colorful List" w:semiHidden="0" w:uiPriority="72" w:unhideWhenUsed="0"/>
-    <w:lsdException w:name="Colorful Grid" w:semiHidden="0" w:uiPriority="73" w:unhideWhenUsed="0"/>
-    <w:lsdException w:name="Light Shading Accent 1" w:semiHidden="0" w:uiPriority="60" w:unhideWhenUsed="0"/>
-    <w:lsdException w:name="Light List Accent 1" w:semiHidden="0" w:uiPriority="61" w:unhideWhenUsed="0"/>
-    <w:lsdException w:name="Light Grid Accent 1" w:semiHidden="0" w:uiPriority="62" w:unhideWhenUsed="0"/>
-    <w:lsdException w:name="Medium Shading 1 Accent 1" w:semiHidden="0" w:uiPriority="63" w:unhideWhenUsed="0"/>
-    <w:lsdException w:name="Medium Shading 2 Accent 1" w:semiHidden="0" w:uiPriority="64" w:unhideWhenUsed="0"/>
-    <w:lsdException w:name="Medium List 1 Accent 1" w:semiHidden="0" w:uiPriority="65" w:unhideWhenUsed="0"/>
-    <w:lsdException w:name="Revision" w:unhideWhenUsed="0"/>
-    <w:lsdException w:name="List Paragraph" w:semiHidden="0" w:uiPriority="34" w:unhideWhenUsed="0" w:qFormat="1"/>
-    <w:lsdException w:name="Quote" w:semiHidden="0" w:uiPriority="29" w:unhideWhenUsed="0" w:qFormat="1"/>
-    <w:lsdException w:name="Intense Quote" w:semiHidden="0" w:uiPriority="30" w:unhideWhenUsed="0" w:qFormat="1"/>
-    <w:lsdException w:name="Medium List 2 Accent 1" w:semiHidden="0" w:uiPriority="66" w:unhideWhenUsed="0"/>
-    <w:lsdException w:name="Medium Grid 1 Accent 1" w:semiHidden="0" w:uiPriority="67" w:unhideWhenUsed="0"/>
-    <w:lsdException w:name="Medium Grid 2 Accent 1" w:semiHidden="0" w:uiPriority="68" w:unhideWhenUsed="0"/>
-    <w:lsdException w:name="Medium Grid 3 Accent 1" w:semiHidden="0" w:uiPriority="69" w:unhideWhenUsed="0"/>
-    <w:lsdException w:name="Dark List Accent 1" w:semiHidden="0" w:uiPriority="70" w:unhideWhenUsed="0"/>
-    <w:lsdException w:name="Colorful Shading Accent 1" w:semiHidden="0" w:uiPriority="71" w:unhideWhenUsed="0"/>
-    <w:lsdException w:name="Colorful List Accent 1" w:semiHidden="0" w:uiPriority="72" w:unhideWhenUsed="0"/>
-    <w:lsdException w:name="Colorful Grid Accent 1" w:semiHidden="0" w:uiPriority="73" w:unhideWhenUsed="0"/>
-    <w:lsdException w:name="Light Shading Accent 2" w:semiHidden="0" w:uiPriority="60" w:unhideWhenUsed="0"/>
-    <w:lsdException w:name="Light List Accent 2" w:semiHidden="0" w:uiPriority="61" w:unhideWhenUsed="0"/>
-    <w:lsdException w:name="Light Grid Accent 2" w:semiHidden="0" w:uiPriority="62" w:unhideWhenUsed="0"/>
-    <w:lsdException w:name="Medium Shading 1 Accent 2" w:semiHidden="0" w:uiPriority="63" w:unhideWhenUsed="0"/>
-    <w:lsdException w:name="Medium Shading 2 Accent 2" w:semiHidden="0" w:uiPriority="64" w:unhideWhenUsed="0"/>
-    <w:lsdException w:name="Medium List 1 Accent 2" w:semiHidden="0" w:uiPriority="65" w:unhideWhenUsed="0"/>
-    <w:lsdException w:name="Medium List 2 Accent 2" w:semiHidden="0" w:uiPriority="66" w:unhideWhenUsed="0"/>
-    <w:lsdException w:name="Medium Grid 1 Accent 2" w:semiHidden="0" w:uiPriority="67" w:unhideWhenUsed="0"/>
-    <w:lsdException w:name="Medium Grid 2 Accent 2" w:semiHidden="0" w:uiPriority="68" w:unhideWhenUsed="0"/>
-    <w:lsdException w:name="Medium Grid 3 Accent 2" w:semiHidden="0" w:uiPriority="69" w:unhideWhenUsed="0"/>
-    <w:lsdException w:name="Dark List Accent 2" w:semiHidden="0" w:uiPriority="70" w:unhideWhenUsed="0"/>
-    <w:lsdException w:name="Colorful Shading Accent 2" w:semiHidden="0" w:uiPriority="71" w:unhideWhenUsed="0"/>
-    <w:lsdException w:name="Colorful List Accent 2" w:semiHidden="0" w:uiPriority="72" w:unhideWhenUsed="0"/>
-    <w:lsdException w:name="Colorful Grid Accent 2" w:semiHidden="0" w:uiPriority="73" w:unhideWhenUsed="0"/>
-    <w:lsdException w:name="Light Shading Accent 3" w:semiHidden="0" w:uiPriority="60" w:unhideWhenUsed="0"/>
-    <w:lsdException w:name="Light List Accent 3" w:semiHidden="0" w:uiPriority="61" w:unhideWhenUsed="0"/>
-    <w:lsdException w:name="Light Grid Accent 3" w:semiHidden="0" w:uiPriority="62" w:unhideWhenUsed="0"/>
-    <w:lsdException w:name="Medium Shading 1 Accent 3" w:semiHidden="0" w:uiPriority="63" w:unhideWhenUsed="0"/>
-    <w:lsdException w:name="Medium Shading 2 Accent 3" w:semiHidden="0" w:uiPriority="64" w:unhideWhenUsed="0"/>
-    <w:lsdException w:name="Medium List 1 Accent 3" w:semiHidden="0" w:uiPriority="65" w:unhideWhenUsed="0"/>
-    <w:lsdException w:name="Medium List 2 Accent 3" w:semiHidden="0" w:uiPriority="66" w:unhideWhenUsed="0"/>
-    <w:lsdException w:name="Medium Grid 1 Accent 3" w:semiHidden="0" w:uiPriority="67" w:unhideWhenUsed="0"/>
-    <w:lsdException w:name="Medium Grid 2 Accent 3" w:semiHidden="0" w:uiPriority="68" w:unhideWhenUsed="0"/>
-    <w:lsdException w:name="Medium Grid 3 Accent 3" w:semiHidden="0" w:uiPriority="69" w:unhideWhenUsed="0"/>
-    <w:lsdException w:name="Dark List Accent 3" w:semiHidden="0" w:uiPriority="70" w:unhideWhenUsed="0"/>
-    <w:lsdException w:name="Colorful Shading Accent 3" w:semiHidden="0" w:uiPriority="71" w:unhideWhenUsed="0"/>
-    <w:lsdException w:name="Colorful List Accent 3" w:semiHidden="0" w:uiPriority="72" w:unhideWhenUsed="0"/>
-    <w:lsdException w:name="Colorful Grid Accent 3" w:semiHidden="0" w:uiPriority="73" w:unhideWhenUsed="0"/>
-    <w:lsdException w:name="Light Shading Accent 4" w:semiHidden="0" w:uiPriority="60" w:unhideWhenUsed="0"/>
-    <w:lsdException w:name="Light List Accent 4" w:semiHidden="0" w:uiPriority="61" w:unhideWhenUsed="0"/>
-    <w:lsdException w:name="Light Grid Accent 4" w:semiHidden="0" w:uiPriority="62" w:unhideWhenUsed="0"/>
-    <w:lsdException w:name="Medium Shading 1 Accent 4" w:semiHidden="0" w:uiPriority="63" w:unhideWhenUsed="0"/>
-    <w:lsdException w:name="Medium Shading 2 Accent 4" w:semiHidden="0" w:uiPriority="64" w:unhideWhenUsed="0"/>
-    <w:lsdException w:name="Medium List 1 Accent 4" w:semiHidden="0" w:uiPriority="65" w:unhideWhenUsed="0"/>
-    <w:lsdException w:name="Medium List 2 Accent 4" w:semiHidden="0" w:uiPriority="66" w:unhideWhenUsed="0"/>
-    <w:lsdException w:name="Medium Grid 1 Accent 4" w:semiHidden="0" w:uiPriority="67" w:unhideWhenUsed="0"/>
-    <w:lsdException w:name="Medium Grid 2 Accent 4" w:semiHidden="0" w:uiPriority="68" w:unhideWhenUsed="0"/>
-    <w:lsdException w:name="Medium Grid 3 Accent 4" w:semiHidden="0" w:uiPriority="69" w:unhideWhenUsed="0"/>
-    <w:lsdException w:name="Dark List Accent 4" w:semiHidden="0" w:uiPriority="70" w:unhideWhenUsed="0"/>
-    <w:lsdException w:name="Colorful Shading Accent 4" w:semiHidden="0" w:uiPriority="71" w:unhideWhenUsed="0"/>
-    <w:lsdException w:name="Colorful List Accent 4" w:semiHidden="0" w:uiPriority="72" w:unhideWhenUsed="0"/>
-    <w:lsdException w:name="Colorful Grid Accent 4" w:semiHidden="0" w:uiPriority="73" w:unhideWhenUsed="0"/>
-    <w:lsdException w:name="Light Shading Accent 5" w:semiHidden="0" w:uiPriority="60" w:unhideWhenUsed="0"/>
-    <w:lsdException w:name="Light List Accent 5" w:semiHidden="0" w:uiPriority="61" w:unhideWhenUsed="0"/>
-    <w:lsdException w:name="Light Grid Accent 5" w:semiHidden="0" w:uiPriority="62" w:unhideWhenUsed="0"/>
-    <w:lsdException w:name="Medium Shading 1 Accent 5" w:semiHidden="0" w:uiPriority="63" w:unhideWhenUsed="0"/>
-    <w:lsdException w:name="Medium Shading 2 Accent 5" w:semiHidden="0" w:uiPriority="64" w:unhideWhenUsed="0"/>
-    <w:lsdException w:name="Medium List 1 Accent 5" w:semiHidden="0" w:uiPriority="65" w:unhideWhenUsed="0"/>
-    <w:lsdException w:name="Medium List 2 Accent 5" w:semiHidden="0" w:uiPriority="66" w:unhideWhenUsed="0"/>
-    <w:lsdException w:name="Medium Grid 1 Accent 5" w:semiHidden="0" w:uiPriority="67" w:unhideWhenUsed="0"/>
-    <w:lsdException w:name="Medium Grid 2 Accent 5" w:semiHidden="0" w:uiPriority="68" w:unhideWhenUsed="0"/>
-    <w:lsdException w:name="Medium Grid 3 Accent 5" w:semiHidden="0" w:uiPriority="69" w:unhideWhenUsed="0"/>
-    <w:lsdException w:name="Dark List Accent 5" w:semiHidden="0" w:uiPriority="70" w:unhideWhenUsed="0"/>
-    <w:lsdException w:name="Colorful Shading Accent 5" w:semiHidden="0" w:uiPriority="71" w:unhideWhenUsed="0"/>
-    <w:lsdException w:name="Colorful List Accent 5" w:semiHidden="0" w:uiPriority="72" w:unhideWhenUsed="0"/>
-    <w:lsdException w:name="Colorful Grid Accent 5" w:semiHidden="0" w:uiPriority="73" w:unhideWhenUsed="0"/>
-    <w:lsdException w:name="Light Shading Accent 6" w:semiHidden="0" w:uiPriority="60" w:unhideWhenUsed="0"/>
-    <w:lsdException w:name="Light List Accent 6" w:semiHidden="0" w:uiPriority="61" w:unhideWhenUsed="0"/>
-    <w:lsdException w:name="Light Grid Accent 6" w:semiHidden="0" w:uiPriority="62" w:unhideWhenUsed="0"/>
-    <w:lsdException w:name="Medium Shading 1 Accent 6" w:semiHidden="0" w:uiPriority="63" w:unhideWhenUsed="0"/>
-    <w:lsdException w:name="Medium Shading 2 Accent 6" w:semiHidden="0" w:uiPriority="64" w:unhideWhenUsed="0"/>
-    <w:lsdException w:name="Medium List 1 Accent 6" w:semiHidden="0" w:uiPriority="65" w:unhideWhenUsed="0"/>
-    <w:lsdException w:name="Medium List 2 Accent 6" w:semiHidden="0" w:uiPriority="66" w:unhideWhenUsed="0"/>
-    <w:lsdException w:name="Medium Grid 1 Accent 6" w:semiHidden="0" w:uiPriority="67" w:unhideWhenUsed="0"/>
-    <w:lsdException w:name="Medium Grid 2 Accent 6" w:semiHidden="0" w:uiPriority="68" w:unhideWhenUsed="0"/>
-    <w:lsdException w:name="Medium Grid 3 Accent 6" w:semiHidden="0" w:uiPriority="69" w:unhideWhenUsed="0"/>
-    <w:lsdException w:name="Dark List Accent 6" w:semiHidden="0" w:uiPriority="70" w:unhideWhenUsed="0"/>
-    <w:lsdException w:name="Colorful Shading Accent 6" w:semiHidden="0" w:uiPriority="71" w:unhideWhenUsed="0"/>
-    <w:lsdException w:name="Colorful List Accent 6" w:semiHidden="0" w:uiPriority="72" w:unhideWhenUsed="0"/>
-    <w:lsdException w:name="Colorful Grid Accent 6" w:semiHidden="0" w:uiPriority="73" w:unhideWhenUsed="0"/>
-    <w:lsdException w:name="Subtle Emphasis" w:semiHidden="0" w:uiPriority="19" w:unhideWhenUsed="0" w:qFormat="1"/>
-    <w:lsdException w:name="Intense Emphasis" w:semiHidden="0" w:uiPriority="21" w:unhideWhenUsed="0" w:qFormat="1"/>
-    <w:lsdException w:name="Subtle Reference" w:semiHidden="0" w:uiPriority="31" w:unhideWhenUsed="0" w:qFormat="1"/>
-    <w:lsdException w:name="Intense Reference" w:semiHidden="0" w:uiPriority="32" w:unhideWhenUsed="0" w:qFormat="1"/>
-    <w:lsdException w:name="Book Title" w:semiHidden="0" w:uiPriority="33" w:unhideWhenUsed="0" w:qFormat="1"/>
-    <w:lsdException w:name="Bibliography" w:uiPriority="37"/>
-    <w:lsdException w:name="TOC Heading" w:uiPriority="39" w:qFormat="1"/>
-  </w:latentStyles>
-  <w:style w:type="paragraph" w:default="1" w:styleId="Normal">
-    <w:name w:val="Normal"/>
-    <w:qFormat/>
-  </w:style>
-  <w:style w:type="character" w:default="1" w:styleId="DefaultParagraphFont">
-    <w:name w:val="Default Paragraph Font"/>
-    <w:uiPriority w:val="1"/>
-    <w:semiHidden/>
-    <w:unhideWhenUsed/>
-  </w:style>
-  <w:style w:type="table" w:default="1" w:styleId="TableNormal">
-    <w:name w:val="Normal Table"/>
+  <w:style w:type="character" w:styleId="CommentReference">
+    <w:name w:val="annotation reference"/>
+    <w:basedOn w:val="DefaultParagraphFont"/>
     <w:uiPriority w:val="99"/>
     <w:semiHidden/>
     <w:unhideWhenUsed/>
-    <w:tblPr>
-      <w:tblInd w:w="0" w:type="dxa"/>
-      <w:tblCellMar>
-        <w:top w:w="0" w:type="dxa"/>
-        <w:left w:w="108" w:type="dxa"/>
-        <w:bottom w:w="0" w:type="dxa"/>
-        <w:right w:w="108" w:type="dxa"/>
-      </w:tblCellMar>
-    </w:tblPr>
+    <w:rsid w:val="003914DD"/>
+    <w:rPr>
+      <w:sz w:val="16"/>
+      <w:szCs w:val="16"/>
+    </w:rPr>
   </w:style>
-  <w:style w:type="numbering" w:default="1" w:styleId="NoList">
-    <w:name w:val="No List"/>
+  <w:style w:type="paragraph" w:styleId="CommentText">
+    <w:name w:val="annotation text"/>
+    <w:basedOn w:val="Normal"/>
+    <w:link w:val="CommentTextChar"/>
     <w:uiPriority w:val="99"/>
     <w:semiHidden/>
     <w:unhideWhenUsed/>
+    <w:rsid w:val="003914DD"/>
+    <w:pPr>
+      <w:spacing w:line="240" w:lineRule="auto"/>
+    </w:pPr>
+    <w:rPr>
+      <w:sz w:val="20"/>
+      <w:szCs w:val="20"/>
+    </w:rPr>
+  </w:style>
+  <w:style w:type="character" w:customStyle="1" w:styleId="CommentTextChar">
+    <w:name w:val="Comment Text Char"/>
+    <w:basedOn w:val="DefaultParagraphFont"/>
+    <w:link w:val="CommentText"/>
+    <w:uiPriority w:val="99"/>
+    <w:semiHidden/>
+    <w:rsid w:val="003914DD"/>
+    <w:rPr>
+      <w:rFonts w:ascii="Times New Roman" w:hAnsi="Times New Roman"/>
+      <w:sz w:val="20"/>
+      <w:szCs w:val="20"/>
+    </w:rPr>
+  </w:style>
+  <w:style w:type="paragraph" w:styleId="CommentSubject">
+    <w:name w:val="annotation subject"/>
+    <w:basedOn w:val="CommentText"/>
+    <w:next w:val="CommentText"/>
+    <w:link w:val="CommentSubjectChar"/>
+    <w:uiPriority w:val="99"/>
+    <w:semiHidden/>
+    <w:unhideWhenUsed/>
+    <w:rsid w:val="003914DD"/>
+    <w:rPr>
+      <w:b/>
+      <w:bCs/>
+    </w:rPr>
+  </w:style>
+  <w:style w:type="character" w:customStyle="1" w:styleId="CommentSubjectChar">
+    <w:name w:val="Comment Subject Char"/>
+    <w:basedOn w:val="CommentTextChar"/>
+    <w:link w:val="CommentSubject"/>
+    <w:uiPriority w:val="99"/>
+    <w:semiHidden/>
+    <w:rsid w:val="003914DD"/>
+    <w:rPr>
+      <w:rFonts w:ascii="Times New Roman" w:hAnsi="Times New Roman"/>
+      <w:b/>
+      <w:bCs/>
+      <w:sz w:val="20"/>
+      <w:szCs w:val="20"/>
+    </w:rPr>
   </w:style>
 </w:styles>
 </file>
@@ -4153,7 +4350,7 @@
 </file>
 
 <file path=customXml/itemProps2.xml><?xml version="1.0" encoding="utf-8"?>
-<ds:datastoreItem xmlns:ds="http://schemas.openxmlformats.org/officeDocument/2006/customXml" ds:itemID="{97CEE3F2-E10A-47C3-8411-8A7E6E456DA7}">
+<ds:datastoreItem xmlns:ds="http://schemas.openxmlformats.org/officeDocument/2006/customXml" ds:itemID="{D1D2B9F6-3FA5-4A1E-8259-32B346EAE60A}">
   <ds:schemaRefs>
     <ds:schemaRef ds:uri="http://schemas.openxmlformats.org/officeDocument/2006/bibliography"/>
   </ds:schemaRefs>

</xml_diff>